<commit_message>
deleted unused files and deleted some unused codes on views.py and edited file django tutorial.docx
</commit_message>
<xml_diff>
--- a/django tutorial.docx
+++ b/django tutorial.docx
@@ -6,7 +6,7 @@
       <w:pPr>
         <w:bidi/>
         <w:rPr>
-          <w:rFonts w:cs="B Nazanin" w:hint="cs"/>
+          <w:rFonts w:cs="B Nazanin"/>
           <w:sz w:val="28"/>
           <w:szCs w:val="28"/>
           <w:lang w:bidi="fa-IR"/>
@@ -157,51 +157,879 @@
           <w:rtl/>
           <w:lang w:bidi="fa-IR"/>
         </w:rPr>
-        <w:t>5- ساخت یوزر و سوپر یوزر</w:t>
-      </w:r>
-    </w:p>
-    <w:p>
-      <w:pPr>
-        <w:bidi/>
-        <w:rPr>
-          <w:rFonts w:cs="B Nazanin"/>
-          <w:sz w:val="28"/>
-          <w:szCs w:val="28"/>
-          <w:rtl/>
-          <w:lang w:bidi="fa-IR"/>
-        </w:rPr>
-      </w:pPr>
-      <w:r>
-        <w:rPr>
-          <w:rFonts w:cs="B Nazanin" w:hint="cs"/>
-          <w:sz w:val="28"/>
-          <w:szCs w:val="28"/>
-          <w:rtl/>
-          <w:lang w:bidi="fa-IR"/>
-        </w:rPr>
-        <w:t>6- کار با ادمین</w:t>
-      </w:r>
-    </w:p>
-    <w:p>
-      <w:pPr>
-        <w:bidi/>
-        <w:rPr>
-          <w:rFonts w:cs="B Nazanin" w:hint="cs"/>
-          <w:sz w:val="28"/>
-          <w:szCs w:val="28"/>
-          <w:rtl/>
-          <w:lang w:bidi="fa-IR"/>
-        </w:rPr>
-      </w:pPr>
-      <w:r>
-        <w:rPr>
-          <w:rFonts w:cs="B Nazanin" w:hint="cs"/>
-          <w:sz w:val="28"/>
-          <w:szCs w:val="28"/>
-          <w:rtl/>
-          <w:lang w:bidi="fa-IR"/>
-        </w:rPr>
-        <w:t>7</w:t>
+        <w:t>4</w:t>
+      </w:r>
+      <w:r>
+        <w:rPr>
+          <w:rFonts w:cs="B Nazanin" w:hint="cs"/>
+          <w:sz w:val="28"/>
+          <w:szCs w:val="28"/>
+          <w:rtl/>
+          <w:lang w:bidi="fa-IR"/>
+        </w:rPr>
+        <w:t>- ساخت یوزر و سوپر یوزر</w:t>
+      </w:r>
+    </w:p>
+    <w:p>
+      <w:pPr>
+        <w:bidi/>
+        <w:rPr>
+          <w:rFonts w:cs="B Nazanin" w:hint="cs"/>
+          <w:sz w:val="28"/>
+          <w:szCs w:val="28"/>
+          <w:rtl/>
+          <w:lang w:bidi="fa-IR"/>
+        </w:rPr>
+      </w:pPr>
+      <w:r>
+        <w:rPr>
+          <w:rFonts w:cs="B Nazanin" w:hint="cs"/>
+          <w:sz w:val="28"/>
+          <w:szCs w:val="28"/>
+          <w:rtl/>
+          <w:lang w:bidi="fa-IR"/>
+        </w:rPr>
+        <w:t>5</w:t>
+      </w:r>
+      <w:r>
+        <w:rPr>
+          <w:rFonts w:cs="B Nazanin" w:hint="cs"/>
+          <w:sz w:val="28"/>
+          <w:szCs w:val="28"/>
+          <w:rtl/>
+          <w:lang w:bidi="fa-IR"/>
+        </w:rPr>
+        <w:t>- کار با ادمین</w:t>
+      </w:r>
+    </w:p>
+    <w:p>
+      <w:pPr>
+        <w:bidi/>
+        <w:rPr>
+          <w:rFonts w:cs="B Nazanin"/>
+          <w:sz w:val="28"/>
+          <w:szCs w:val="28"/>
+          <w:rtl/>
+          <w:lang w:bidi="fa-IR"/>
+        </w:rPr>
+      </w:pPr>
+      <w:r>
+        <w:rPr>
+          <w:rFonts w:cs="B Nazanin" w:hint="cs"/>
+          <w:sz w:val="28"/>
+          <w:szCs w:val="28"/>
+          <w:rtl/>
+          <w:lang w:bidi="fa-IR"/>
+        </w:rPr>
+        <w:t>7- تعری</w:t>
+      </w:r>
+      <w:r>
+        <w:rPr>
+          <w:rFonts w:cs="B Nazanin" w:hint="cs"/>
+          <w:sz w:val="28"/>
+          <w:szCs w:val="28"/>
+          <w:rtl/>
+          <w:lang w:bidi="fa-IR"/>
+        </w:rPr>
+        <w:t xml:space="preserve">ف تابع </w:t>
+      </w:r>
+      <w:r>
+        <w:rPr>
+          <w:rFonts w:cs="B Nazanin"/>
+          <w:sz w:val="28"/>
+          <w:szCs w:val="28"/>
+          <w:lang w:bidi="fa-IR"/>
+        </w:rPr>
+        <w:t>index</w:t>
+      </w:r>
+      <w:r>
+        <w:rPr>
+          <w:rFonts w:cs="B Nazanin" w:hint="cs"/>
+          <w:sz w:val="28"/>
+          <w:szCs w:val="28"/>
+          <w:rtl/>
+          <w:lang w:bidi="fa-IR"/>
+        </w:rPr>
+        <w:t xml:space="preserve"> در </w:t>
+      </w:r>
+      <w:r>
+        <w:rPr>
+          <w:rFonts w:cs="B Nazanin"/>
+          <w:sz w:val="28"/>
+          <w:szCs w:val="28"/>
+          <w:lang w:bidi="fa-IR"/>
+        </w:rPr>
+        <w:t>views</w:t>
+      </w:r>
+    </w:p>
+    <w:p>
+      <w:pPr>
+        <w:bidi/>
+        <w:rPr>
+          <w:rFonts w:cs="B Nazanin"/>
+          <w:sz w:val="28"/>
+          <w:szCs w:val="28"/>
+          <w:rtl/>
+          <w:lang w:bidi="fa-IR"/>
+        </w:rPr>
+      </w:pPr>
+      <w:r>
+        <w:rPr>
+          <w:rFonts w:cs="B Nazanin" w:hint="cs"/>
+          <w:sz w:val="28"/>
+          <w:szCs w:val="28"/>
+          <w:rtl/>
+          <w:lang w:bidi="fa-IR"/>
+        </w:rPr>
+        <w:t xml:space="preserve">8- تعریف تابع </w:t>
+      </w:r>
+      <w:r>
+        <w:rPr>
+          <w:rFonts w:cs="B Nazanin"/>
+          <w:sz w:val="28"/>
+          <w:szCs w:val="28"/>
+          <w:lang w:bidi="fa-IR"/>
+        </w:rPr>
+        <w:t xml:space="preserve">index </w:t>
+      </w:r>
+      <w:r>
+        <w:rPr>
+          <w:rFonts w:cs="B Nazanin" w:hint="cs"/>
+          <w:sz w:val="28"/>
+          <w:szCs w:val="28"/>
+          <w:rtl/>
+          <w:lang w:bidi="fa-IR"/>
+        </w:rPr>
+        <w:t xml:space="preserve">در </w:t>
+      </w:r>
+      <w:r>
+        <w:rPr>
+          <w:rFonts w:cs="B Nazanin"/>
+          <w:sz w:val="28"/>
+          <w:szCs w:val="28"/>
+          <w:lang w:bidi="fa-IR"/>
+        </w:rPr>
+        <w:t>urls</w:t>
+      </w:r>
+    </w:p>
+    <w:p>
+      <w:pPr>
+        <w:bidi/>
+        <w:rPr>
+          <w:rFonts w:cs="B Nazanin" w:hint="cs"/>
+          <w:sz w:val="28"/>
+          <w:szCs w:val="28"/>
+          <w:rtl/>
+          <w:lang w:bidi="fa-IR"/>
+        </w:rPr>
+      </w:pPr>
+      <w:r>
+        <w:rPr>
+          <w:rFonts w:cs="B Nazanin" w:hint="cs"/>
+          <w:sz w:val="28"/>
+          <w:szCs w:val="28"/>
+          <w:rtl/>
+          <w:lang w:bidi="fa-IR"/>
+        </w:rPr>
+        <w:t xml:space="preserve">9- تغییر تابع </w:t>
+      </w:r>
+      <w:r>
+        <w:rPr>
+          <w:rFonts w:cs="B Nazanin"/>
+          <w:sz w:val="28"/>
+          <w:szCs w:val="28"/>
+          <w:lang w:bidi="fa-IR"/>
+        </w:rPr>
+        <w:t>views</w:t>
+      </w:r>
+      <w:r>
+        <w:rPr>
+          <w:rFonts w:cs="B Nazanin" w:hint="cs"/>
+          <w:sz w:val="28"/>
+          <w:szCs w:val="28"/>
+          <w:rtl/>
+          <w:lang w:bidi="fa-IR"/>
+        </w:rPr>
+        <w:t xml:space="preserve"> جدید</w:t>
+      </w:r>
+    </w:p>
+    <w:p>
+      <w:pPr>
+        <w:bidi/>
+        <w:rPr>
+          <w:rFonts w:cs="B Nazanin" w:hint="cs"/>
+          <w:sz w:val="28"/>
+          <w:szCs w:val="28"/>
+          <w:rtl/>
+          <w:lang w:bidi="fa-IR"/>
+        </w:rPr>
+      </w:pPr>
+      <w:r>
+        <w:rPr>
+          <w:rFonts w:cs="B Nazanin" w:hint="cs"/>
+          <w:sz w:val="28"/>
+          <w:szCs w:val="28"/>
+          <w:rtl/>
+          <w:lang w:bidi="fa-IR"/>
+        </w:rPr>
+        <w:t>10</w:t>
+      </w:r>
+      <w:r>
+        <w:rPr>
+          <w:rFonts w:cs="B Nazanin" w:hint="cs"/>
+          <w:sz w:val="28"/>
+          <w:szCs w:val="28"/>
+          <w:rtl/>
+          <w:lang w:bidi="fa-IR"/>
+        </w:rPr>
+        <w:t xml:space="preserve">- تغییر فایل </w:t>
+      </w:r>
+      <w:r>
+        <w:rPr>
+          <w:rFonts w:cs="B Nazanin"/>
+          <w:sz w:val="28"/>
+          <w:szCs w:val="28"/>
+          <w:lang w:bidi="fa-IR"/>
+        </w:rPr>
+        <w:t xml:space="preserve">urls </w:t>
+      </w:r>
+      <w:r>
+        <w:rPr>
+          <w:rFonts w:cs="B Nazanin" w:hint="cs"/>
+          <w:sz w:val="28"/>
+          <w:szCs w:val="28"/>
+          <w:rtl/>
+          <w:lang w:bidi="fa-IR"/>
+        </w:rPr>
+        <w:t xml:space="preserve">مناسب با تابع </w:t>
+      </w:r>
+      <w:r>
+        <w:rPr>
+          <w:rFonts w:cs="B Nazanin"/>
+          <w:sz w:val="28"/>
+          <w:szCs w:val="28"/>
+          <w:lang w:bidi="fa-IR"/>
+        </w:rPr>
+        <w:t>view</w:t>
+      </w:r>
+      <w:r>
+        <w:rPr>
+          <w:rFonts w:cs="B Nazanin" w:hint="cs"/>
+          <w:sz w:val="28"/>
+          <w:szCs w:val="28"/>
+          <w:rtl/>
+          <w:lang w:bidi="fa-IR"/>
+        </w:rPr>
+        <w:t xml:space="preserve"> جدید</w:t>
+      </w:r>
+    </w:p>
+    <w:p>
+      <w:pPr>
+        <w:bidi/>
+        <w:rPr>
+          <w:rFonts w:cs="B Nazanin"/>
+          <w:sz w:val="28"/>
+          <w:szCs w:val="28"/>
+          <w:rtl/>
+          <w:lang w:bidi="fa-IR"/>
+        </w:rPr>
+      </w:pPr>
+      <w:r>
+        <w:rPr>
+          <w:rFonts w:cs="B Nazanin" w:hint="cs"/>
+          <w:sz w:val="28"/>
+          <w:szCs w:val="28"/>
+          <w:rtl/>
+          <w:lang w:bidi="fa-IR"/>
+        </w:rPr>
+        <w:t>11</w:t>
+      </w:r>
+      <w:r>
+        <w:rPr>
+          <w:rFonts w:cs="B Nazanin" w:hint="cs"/>
+          <w:sz w:val="28"/>
+          <w:szCs w:val="28"/>
+          <w:rtl/>
+          <w:lang w:bidi="fa-IR"/>
+        </w:rPr>
+        <w:t>- ساخت پوشه</w:t>
+      </w:r>
+      <w:r>
+        <w:rPr>
+          <w:rFonts w:cs="B Nazanin" w:hint="cs"/>
+          <w:sz w:val="28"/>
+          <w:szCs w:val="28"/>
+          <w:rtl/>
+          <w:lang w:bidi="fa-IR"/>
+        </w:rPr>
+        <w:t xml:space="preserve"> </w:t>
+      </w:r>
+      <w:r>
+        <w:rPr>
+          <w:rFonts w:cs="B Nazanin"/>
+          <w:sz w:val="28"/>
+          <w:szCs w:val="28"/>
+          <w:lang w:bidi="fa-IR"/>
+        </w:rPr>
+        <w:t>templates</w:t>
+      </w:r>
+      <w:r>
+        <w:rPr>
+          <w:rFonts w:cs="B Nazanin" w:hint="cs"/>
+          <w:sz w:val="28"/>
+          <w:szCs w:val="28"/>
+          <w:rtl/>
+          <w:lang w:bidi="fa-IR"/>
+        </w:rPr>
+        <w:t xml:space="preserve"> در پوشه </w:t>
+      </w:r>
+      <w:r>
+        <w:rPr>
+          <w:rFonts w:cs="B Nazanin"/>
+          <w:sz w:val="28"/>
+          <w:szCs w:val="28"/>
+          <w:lang w:bidi="fa-IR"/>
+        </w:rPr>
+        <w:t>polls</w:t>
+      </w:r>
+      <w:r>
+        <w:rPr>
+          <w:rFonts w:cs="B Nazanin" w:hint="cs"/>
+          <w:sz w:val="28"/>
+          <w:szCs w:val="28"/>
+          <w:rtl/>
+          <w:lang w:bidi="fa-IR"/>
+        </w:rPr>
+        <w:t xml:space="preserve"> </w:t>
+      </w:r>
+      <w:r>
+        <w:rPr>
+          <w:rFonts w:cs="B Nazanin" w:hint="cs"/>
+          <w:sz w:val="28"/>
+          <w:szCs w:val="28"/>
+          <w:rtl/>
+          <w:lang w:bidi="fa-IR"/>
+        </w:rPr>
+        <w:t>و</w:t>
+      </w:r>
+      <w:r>
+        <w:rPr>
+          <w:rFonts w:cs="B Nazanin" w:hint="cs"/>
+          <w:sz w:val="28"/>
+          <w:szCs w:val="28"/>
+          <w:rtl/>
+          <w:lang w:bidi="fa-IR"/>
+        </w:rPr>
+        <w:t xml:space="preserve"> ساخت فایل </w:t>
+      </w:r>
+      <w:r>
+        <w:rPr>
+          <w:rFonts w:cs="B Nazanin"/>
+          <w:sz w:val="28"/>
+          <w:szCs w:val="28"/>
+          <w:lang w:bidi="fa-IR"/>
+        </w:rPr>
+        <w:t>detail.</w:t>
+      </w:r>
+      <w:r>
+        <w:rPr>
+          <w:rFonts w:cs="B Nazanin"/>
+          <w:sz w:val="28"/>
+          <w:szCs w:val="28"/>
+          <w:lang w:bidi="fa-IR"/>
+        </w:rPr>
+        <w:t xml:space="preserve">html </w:t>
+      </w:r>
+      <w:r>
+        <w:rPr>
+          <w:rFonts w:cs="B Nazanin" w:hint="cs"/>
+          <w:sz w:val="28"/>
+          <w:szCs w:val="28"/>
+          <w:rtl/>
+          <w:lang w:bidi="fa-IR"/>
+        </w:rPr>
+        <w:t>در آن</w:t>
+      </w:r>
+    </w:p>
+    <w:p>
+      <w:pPr>
+        <w:bidi/>
+        <w:rPr>
+          <w:rFonts w:cs="B Nazanin"/>
+          <w:sz w:val="28"/>
+          <w:szCs w:val="28"/>
+          <w:rtl/>
+          <w:lang w:bidi="fa-IR"/>
+        </w:rPr>
+      </w:pPr>
+      <w:r>
+        <w:rPr>
+          <w:rFonts w:cs="B Nazanin" w:hint="cs"/>
+          <w:sz w:val="28"/>
+          <w:szCs w:val="28"/>
+          <w:rtl/>
+          <w:lang w:bidi="fa-IR"/>
+        </w:rPr>
+        <w:t xml:space="preserve">12- ساخت فایل </w:t>
+      </w:r>
+      <w:r>
+        <w:rPr>
+          <w:rFonts w:cs="B Nazanin"/>
+          <w:sz w:val="28"/>
+          <w:szCs w:val="28"/>
+          <w:lang w:bidi="fa-IR"/>
+        </w:rPr>
+        <w:t>index.html</w:t>
+      </w:r>
+      <w:r>
+        <w:rPr>
+          <w:rFonts w:cs="B Nazanin" w:hint="cs"/>
+          <w:sz w:val="28"/>
+          <w:szCs w:val="28"/>
+          <w:rtl/>
+          <w:lang w:bidi="fa-IR"/>
+        </w:rPr>
+        <w:t xml:space="preserve"> در پوشه </w:t>
+      </w:r>
+      <w:r>
+        <w:rPr>
+          <w:rFonts w:cs="B Nazanin"/>
+          <w:sz w:val="28"/>
+          <w:szCs w:val="28"/>
+          <w:lang w:bidi="fa-IR"/>
+        </w:rPr>
+        <w:t>templates</w:t>
+      </w:r>
+    </w:p>
+    <w:p>
+      <w:pPr>
+        <w:bidi/>
+        <w:rPr>
+          <w:rFonts w:cs="B Nazanin"/>
+          <w:sz w:val="28"/>
+          <w:szCs w:val="28"/>
+          <w:lang w:bidi="fa-IR"/>
+        </w:rPr>
+      </w:pPr>
+      <w:r>
+        <w:rPr>
+          <w:rFonts w:cs="B Nazanin" w:hint="cs"/>
+          <w:sz w:val="28"/>
+          <w:szCs w:val="28"/>
+          <w:rtl/>
+          <w:lang w:bidi="fa-IR"/>
+        </w:rPr>
+        <w:t xml:space="preserve">13- تغییر </w:t>
+      </w:r>
+      <w:r>
+        <w:rPr>
+          <w:rFonts w:cs="B Nazanin" w:hint="cs"/>
+          <w:sz w:val="28"/>
+          <w:szCs w:val="28"/>
+          <w:rtl/>
+          <w:lang w:bidi="fa-IR"/>
+        </w:rPr>
+        <w:t>فایل</w:t>
+      </w:r>
+      <w:r>
+        <w:rPr>
+          <w:rFonts w:cs="B Nazanin" w:hint="cs"/>
+          <w:sz w:val="28"/>
+          <w:szCs w:val="28"/>
+          <w:rtl/>
+          <w:lang w:bidi="fa-IR"/>
+        </w:rPr>
+        <w:t xml:space="preserve"> </w:t>
+      </w:r>
+      <w:r>
+        <w:rPr>
+          <w:rFonts w:cs="B Nazanin"/>
+          <w:sz w:val="28"/>
+          <w:szCs w:val="28"/>
+          <w:lang w:bidi="fa-IR"/>
+        </w:rPr>
+        <w:t>views</w:t>
+      </w:r>
+      <w:r>
+        <w:rPr>
+          <w:rFonts w:cs="B Nazanin" w:hint="cs"/>
+          <w:sz w:val="28"/>
+          <w:szCs w:val="28"/>
+          <w:rtl/>
+          <w:lang w:bidi="fa-IR"/>
+        </w:rPr>
+        <w:t xml:space="preserve"> بر اساس </w:t>
+      </w:r>
+      <w:r>
+        <w:rPr>
+          <w:rFonts w:cs="B Nazanin"/>
+          <w:sz w:val="28"/>
+          <w:szCs w:val="28"/>
+          <w:lang w:bidi="fa-IR"/>
+        </w:rPr>
+        <w:t>generic view</w:t>
+      </w:r>
+      <w:r>
+        <w:rPr>
+          <w:rFonts w:cs="B Nazanin" w:hint="cs"/>
+          <w:sz w:val="28"/>
+          <w:szCs w:val="28"/>
+          <w:rtl/>
+          <w:lang w:bidi="fa-IR"/>
+        </w:rPr>
+        <w:t xml:space="preserve"> و گسترش تابع </w:t>
+      </w:r>
+      <w:r>
+        <w:rPr>
+          <w:rFonts w:cs="B Nazanin"/>
+          <w:sz w:val="28"/>
+          <w:szCs w:val="28"/>
+          <w:lang w:bidi="fa-IR"/>
+        </w:rPr>
+        <w:t>vote</w:t>
+      </w:r>
+    </w:p>
+    <w:p>
+      <w:pPr>
+        <w:bidi/>
+        <w:rPr>
+          <w:rFonts w:cs="B Nazanin"/>
+          <w:sz w:val="28"/>
+          <w:szCs w:val="28"/>
+          <w:lang w:bidi="fa-IR"/>
+        </w:rPr>
+      </w:pPr>
+      <w:r>
+        <w:rPr>
+          <w:rFonts w:cs="B Nazanin" w:hint="cs"/>
+          <w:sz w:val="28"/>
+          <w:szCs w:val="28"/>
+          <w:rtl/>
+          <w:lang w:bidi="fa-IR"/>
+        </w:rPr>
+        <w:t xml:space="preserve">14- تغییر فایل </w:t>
+      </w:r>
+      <w:r>
+        <w:rPr>
+          <w:rFonts w:cs="B Nazanin"/>
+          <w:sz w:val="28"/>
+          <w:szCs w:val="28"/>
+          <w:lang w:bidi="fa-IR"/>
+        </w:rPr>
+        <w:t>detail</w:t>
+      </w:r>
+      <w:r>
+        <w:rPr>
+          <w:rFonts w:cs="B Nazanin" w:hint="cs"/>
+          <w:sz w:val="28"/>
+          <w:szCs w:val="28"/>
+          <w:rtl/>
+          <w:lang w:bidi="fa-IR"/>
+        </w:rPr>
+        <w:t xml:space="preserve"> در پوشه </w:t>
+      </w:r>
+      <w:r>
+        <w:rPr>
+          <w:rFonts w:cs="B Nazanin"/>
+          <w:sz w:val="28"/>
+          <w:szCs w:val="28"/>
+          <w:lang w:bidi="fa-IR"/>
+        </w:rPr>
+        <w:t>templates</w:t>
+      </w:r>
+      <w:r>
+        <w:rPr>
+          <w:rFonts w:cs="B Nazanin" w:hint="cs"/>
+          <w:sz w:val="28"/>
+          <w:szCs w:val="28"/>
+          <w:rtl/>
+          <w:lang w:bidi="fa-IR"/>
+        </w:rPr>
+        <w:t xml:space="preserve"> بر اساس تغییرات جدید فایل </w:t>
+      </w:r>
+      <w:r>
+        <w:rPr>
+          <w:rFonts w:cs="B Nazanin"/>
+          <w:sz w:val="28"/>
+          <w:szCs w:val="28"/>
+          <w:lang w:bidi="fa-IR"/>
+        </w:rPr>
+        <w:t>views.py</w:t>
+      </w:r>
+    </w:p>
+    <w:p>
+      <w:pPr>
+        <w:bidi/>
+        <w:rPr>
+          <w:rFonts w:cs="B Nazanin"/>
+          <w:sz w:val="28"/>
+          <w:szCs w:val="28"/>
+          <w:lang w:bidi="fa-IR"/>
+        </w:rPr>
+      </w:pPr>
+      <w:r>
+        <w:rPr>
+          <w:rFonts w:cs="B Nazanin" w:hint="cs"/>
+          <w:sz w:val="28"/>
+          <w:szCs w:val="28"/>
+          <w:rtl/>
+          <w:lang w:bidi="fa-IR"/>
+        </w:rPr>
+        <w:t xml:space="preserve">15- ساخت فایل </w:t>
+      </w:r>
+      <w:r>
+        <w:rPr>
+          <w:rFonts w:cs="B Nazanin"/>
+          <w:sz w:val="28"/>
+          <w:szCs w:val="28"/>
+          <w:lang w:bidi="fa-IR"/>
+        </w:rPr>
+        <w:t xml:space="preserve">results.html </w:t>
+      </w:r>
+      <w:r>
+        <w:rPr>
+          <w:rFonts w:cs="B Nazanin" w:hint="cs"/>
+          <w:sz w:val="28"/>
+          <w:szCs w:val="28"/>
+          <w:rtl/>
+          <w:lang w:bidi="fa-IR"/>
+        </w:rPr>
+        <w:t xml:space="preserve"> در پوشه </w:t>
+      </w:r>
+      <w:r>
+        <w:rPr>
+          <w:rFonts w:cs="B Nazanin"/>
+          <w:sz w:val="28"/>
+          <w:szCs w:val="28"/>
+          <w:lang w:bidi="fa-IR"/>
+        </w:rPr>
+        <w:t>templates</w:t>
+      </w:r>
+    </w:p>
+    <w:p>
+      <w:pPr>
+        <w:bidi/>
+        <w:rPr>
+          <w:rFonts w:cs="B Nazanin"/>
+          <w:sz w:val="28"/>
+          <w:szCs w:val="28"/>
+          <w:rtl/>
+          <w:lang w:bidi="fa-IR"/>
+        </w:rPr>
+      </w:pPr>
+      <w:r>
+        <w:rPr>
+          <w:rFonts w:cs="B Nazanin" w:hint="cs"/>
+          <w:sz w:val="28"/>
+          <w:szCs w:val="28"/>
+          <w:rtl/>
+          <w:lang w:bidi="fa-IR"/>
+        </w:rPr>
+        <w:t xml:space="preserve">16- تغییر فایل </w:t>
+      </w:r>
+      <w:r>
+        <w:rPr>
+          <w:rFonts w:cs="B Nazanin"/>
+          <w:sz w:val="28"/>
+          <w:szCs w:val="28"/>
+          <w:lang w:bidi="fa-IR"/>
+        </w:rPr>
+        <w:t>urls.py</w:t>
+      </w:r>
+      <w:r>
+        <w:rPr>
+          <w:rFonts w:cs="B Nazanin" w:hint="cs"/>
+          <w:sz w:val="28"/>
+          <w:szCs w:val="28"/>
+          <w:rtl/>
+          <w:lang w:bidi="fa-IR"/>
+        </w:rPr>
+        <w:t xml:space="preserve"> بر اساس تغییرات جدید</w:t>
+      </w:r>
+    </w:p>
+    <w:p>
+      <w:pPr>
+        <w:bidi/>
+        <w:rPr>
+          <w:rFonts w:cs="B Nazanin"/>
+          <w:sz w:val="28"/>
+          <w:szCs w:val="28"/>
+          <w:rtl/>
+          <w:lang w:bidi="fa-IR"/>
+        </w:rPr>
+      </w:pPr>
+      <w:r>
+        <w:rPr>
+          <w:rFonts w:cs="B Nazanin" w:hint="cs"/>
+          <w:sz w:val="28"/>
+          <w:szCs w:val="28"/>
+          <w:rtl/>
+          <w:lang w:bidi="fa-IR"/>
+        </w:rPr>
+        <w:t xml:space="preserve">17- تغییر فایل </w:t>
+      </w:r>
+      <w:r>
+        <w:rPr>
+          <w:rFonts w:cs="B Nazanin"/>
+          <w:sz w:val="28"/>
+          <w:szCs w:val="28"/>
+          <w:lang w:bidi="fa-IR"/>
+        </w:rPr>
+        <w:t>models.py</w:t>
+      </w:r>
+    </w:p>
+    <w:p>
+      <w:pPr>
+        <w:bidi/>
+        <w:rPr>
+          <w:rFonts w:cs="B Nazanin"/>
+          <w:sz w:val="28"/>
+          <w:szCs w:val="28"/>
+          <w:lang w:bidi="fa-IR"/>
+        </w:rPr>
+      </w:pPr>
+      <w:r>
+        <w:rPr>
+          <w:rFonts w:cs="B Nazanin" w:hint="cs"/>
+          <w:sz w:val="28"/>
+          <w:szCs w:val="28"/>
+          <w:rtl/>
+          <w:lang w:bidi="fa-IR"/>
+        </w:rPr>
+        <w:t xml:space="preserve">18- تغییر فایل </w:t>
+      </w:r>
+      <w:r>
+        <w:rPr>
+          <w:rFonts w:cs="B Nazanin"/>
+          <w:sz w:val="28"/>
+          <w:szCs w:val="28"/>
+          <w:lang w:bidi="fa-IR"/>
+        </w:rPr>
+        <w:t>views</w:t>
+      </w:r>
+      <w:r>
+        <w:rPr>
+          <w:rFonts w:cs="B Nazanin" w:hint="cs"/>
+          <w:sz w:val="28"/>
+          <w:szCs w:val="28"/>
+          <w:rtl/>
+          <w:lang w:bidi="fa-IR"/>
+        </w:rPr>
+        <w:t xml:space="preserve"> بر اساس تغییرات </w:t>
+      </w:r>
+      <w:r>
+        <w:rPr>
+          <w:rFonts w:cs="B Nazanin"/>
+          <w:sz w:val="28"/>
+          <w:szCs w:val="28"/>
+          <w:lang w:bidi="fa-IR"/>
+        </w:rPr>
+        <w:t>models.py</w:t>
+      </w:r>
+    </w:p>
+    <w:p>
+      <w:pPr>
+        <w:bidi/>
+        <w:rPr>
+          <w:rFonts w:cs="B Nazanin"/>
+          <w:sz w:val="28"/>
+          <w:szCs w:val="28"/>
+          <w:rtl/>
+          <w:lang w:bidi="fa-IR"/>
+        </w:rPr>
+      </w:pPr>
+      <w:r>
+        <w:rPr>
+          <w:rFonts w:cs="B Nazanin" w:hint="cs"/>
+          <w:sz w:val="28"/>
+          <w:szCs w:val="28"/>
+          <w:rtl/>
+          <w:lang w:bidi="fa-IR"/>
+        </w:rPr>
+        <w:t>9</w:t>
+      </w:r>
+      <w:r>
+        <w:rPr>
+          <w:rFonts w:cs="B Nazanin" w:hint="cs"/>
+          <w:sz w:val="28"/>
+          <w:szCs w:val="28"/>
+          <w:rtl/>
+          <w:lang w:bidi="fa-IR"/>
+        </w:rPr>
+        <w:t>- اهمیت تست نویسی</w:t>
+      </w:r>
+    </w:p>
+    <w:p>
+      <w:pPr>
+        <w:bidi/>
+        <w:rPr>
+          <w:rFonts w:cs="B Nazanin"/>
+          <w:sz w:val="28"/>
+          <w:szCs w:val="28"/>
+          <w:rtl/>
+          <w:lang w:bidi="fa-IR"/>
+        </w:rPr>
+      </w:pPr>
+      <w:r>
+        <w:rPr>
+          <w:rFonts w:cs="B Nazanin" w:hint="cs"/>
+          <w:sz w:val="28"/>
+          <w:szCs w:val="28"/>
+          <w:rtl/>
+          <w:lang w:bidi="fa-IR"/>
+        </w:rPr>
+        <w:t xml:space="preserve">20- نوشتن تست برای مدل ها و </w:t>
+      </w:r>
+      <w:r>
+        <w:rPr>
+          <w:rFonts w:cs="B Nazanin"/>
+          <w:sz w:val="28"/>
+          <w:szCs w:val="28"/>
+          <w:lang w:bidi="fa-IR"/>
+        </w:rPr>
+        <w:t>views</w:t>
+      </w:r>
+      <w:r>
+        <w:rPr>
+          <w:rFonts w:cs="B Nazanin" w:hint="cs"/>
+          <w:sz w:val="28"/>
+          <w:szCs w:val="28"/>
+          <w:rtl/>
+          <w:lang w:bidi="fa-IR"/>
+        </w:rPr>
+        <w:t xml:space="preserve"> </w:t>
+      </w:r>
+    </w:p>
+    <w:p>
+      <w:pPr>
+        <w:bidi/>
+        <w:rPr>
+          <w:rFonts w:cs="B Nazanin"/>
+          <w:sz w:val="28"/>
+          <w:szCs w:val="28"/>
+          <w:rtl/>
+          <w:lang w:bidi="fa-IR"/>
+        </w:rPr>
+      </w:pPr>
+      <w:r>
+        <w:rPr>
+          <w:rFonts w:cs="B Nazanin" w:hint="cs"/>
+          <w:sz w:val="28"/>
+          <w:szCs w:val="28"/>
+          <w:rtl/>
+          <w:lang w:bidi="fa-IR"/>
+        </w:rPr>
+        <w:t>1</w:t>
+      </w:r>
+      <w:r>
+        <w:rPr>
+          <w:rFonts w:cs="B Nazanin" w:hint="cs"/>
+          <w:sz w:val="28"/>
+          <w:szCs w:val="28"/>
+          <w:rtl/>
+          <w:lang w:bidi="fa-IR"/>
+        </w:rPr>
+        <w:t>2</w:t>
       </w:r>
       <w:r>
         <w:rPr>
@@ -215,13 +1043,167 @@
       </w:r>
       <w:r>
         <w:rPr>
-          <w:rFonts w:cs="B Nazanin" w:hint="cs"/>
-          <w:sz w:val="28"/>
-          <w:szCs w:val="28"/>
-          <w:rtl/>
-          <w:lang w:bidi="fa-IR"/>
-        </w:rPr>
-        <w:t xml:space="preserve"> توابع </w:t>
+          <w:rFonts w:cs="B Nazanin"/>
+          <w:sz w:val="28"/>
+          <w:szCs w:val="28"/>
+          <w:lang w:bidi="fa-IR"/>
+        </w:rPr>
+        <w:t>forms</w:t>
+      </w:r>
+      <w:r>
+        <w:rPr>
+          <w:rFonts w:cs="B Nazanin" w:hint="cs"/>
+          <w:sz w:val="28"/>
+          <w:szCs w:val="28"/>
+          <w:rtl/>
+          <w:lang w:bidi="fa-IR"/>
+        </w:rPr>
+        <w:t xml:space="preserve"> چیست؟</w:t>
+      </w:r>
+    </w:p>
+    <w:p>
+      <w:pPr>
+        <w:bidi/>
+        <w:rPr>
+          <w:rFonts w:cs="B Nazanin"/>
+          <w:sz w:val="28"/>
+          <w:szCs w:val="28"/>
+          <w:rtl/>
+          <w:lang w:bidi="fa-IR"/>
+        </w:rPr>
+      </w:pPr>
+      <w:r>
+        <w:rPr>
+          <w:rFonts w:cs="B Nazanin" w:hint="cs"/>
+          <w:sz w:val="28"/>
+          <w:szCs w:val="28"/>
+          <w:rtl/>
+          <w:lang w:bidi="fa-IR"/>
+        </w:rPr>
+        <w:lastRenderedPageBreak/>
+        <w:t>1</w:t>
+      </w:r>
+      <w:r>
+        <w:rPr>
+          <w:rFonts w:cs="B Nazanin" w:hint="cs"/>
+          <w:sz w:val="28"/>
+          <w:szCs w:val="28"/>
+          <w:rtl/>
+          <w:lang w:bidi="fa-IR"/>
+        </w:rPr>
+        <w:t>3</w:t>
+      </w:r>
+      <w:r>
+        <w:rPr>
+          <w:rFonts w:cs="B Nazanin" w:hint="cs"/>
+          <w:sz w:val="28"/>
+          <w:szCs w:val="28"/>
+          <w:rtl/>
+          <w:lang w:bidi="fa-IR"/>
+        </w:rPr>
+        <w:t xml:space="preserve">- تست نویسی برای </w:t>
+      </w:r>
+      <w:r>
+        <w:rPr>
+          <w:rFonts w:cs="B Nazanin"/>
+          <w:sz w:val="28"/>
+          <w:szCs w:val="28"/>
+          <w:lang w:bidi="fa-IR"/>
+        </w:rPr>
+        <w:t>forms</w:t>
+      </w:r>
+    </w:p>
+    <w:p>
+      <w:pPr>
+        <w:bidi/>
+        <w:rPr>
+          <w:rFonts w:cs="B Nazanin"/>
+          <w:sz w:val="28"/>
+          <w:szCs w:val="28"/>
+          <w:rtl/>
+          <w:lang w:bidi="fa-IR"/>
+        </w:rPr>
+      </w:pPr>
+      <w:r>
+        <w:rPr>
+          <w:rFonts w:cs="B Nazanin" w:hint="cs"/>
+          <w:sz w:val="28"/>
+          <w:szCs w:val="28"/>
+          <w:rtl/>
+          <w:lang w:bidi="fa-IR"/>
+        </w:rPr>
+        <w:t>1</w:t>
+      </w:r>
+      <w:r>
+        <w:rPr>
+          <w:rFonts w:cs="B Nazanin" w:hint="cs"/>
+          <w:sz w:val="28"/>
+          <w:szCs w:val="28"/>
+          <w:rtl/>
+          <w:lang w:bidi="fa-IR"/>
+        </w:rPr>
+        <w:t>4</w:t>
+      </w:r>
+      <w:r>
+        <w:rPr>
+          <w:rFonts w:cs="B Nazanin" w:hint="cs"/>
+          <w:sz w:val="28"/>
+          <w:szCs w:val="28"/>
+          <w:rtl/>
+          <w:lang w:bidi="fa-IR"/>
+        </w:rPr>
+        <w:t xml:space="preserve">- </w:t>
+      </w:r>
+      <w:r>
+        <w:rPr>
+          <w:rFonts w:cs="B Nazanin"/>
+          <w:sz w:val="28"/>
+          <w:szCs w:val="28"/>
+          <w:lang w:bidi="fa-IR"/>
+        </w:rPr>
+        <w:t>forms</w:t>
+      </w:r>
+    </w:p>
+    <w:p>
+      <w:pPr>
+        <w:bidi/>
+        <w:rPr>
+          <w:rFonts w:cs="B Nazanin"/>
+          <w:sz w:val="28"/>
+          <w:szCs w:val="28"/>
+          <w:rtl/>
+          <w:lang w:bidi="fa-IR"/>
+        </w:rPr>
+      </w:pPr>
+      <w:r>
+        <w:rPr>
+          <w:rFonts w:cs="B Nazanin" w:hint="cs"/>
+          <w:sz w:val="28"/>
+          <w:szCs w:val="28"/>
+          <w:rtl/>
+          <w:lang w:bidi="fa-IR"/>
+        </w:rPr>
+        <w:t>1</w:t>
+      </w:r>
+      <w:r>
+        <w:rPr>
+          <w:rFonts w:cs="B Nazanin" w:hint="cs"/>
+          <w:sz w:val="28"/>
+          <w:szCs w:val="28"/>
+          <w:rtl/>
+          <w:lang w:bidi="fa-IR"/>
+        </w:rPr>
+        <w:t>5</w:t>
+      </w:r>
+      <w:r>
+        <w:rPr>
+          <w:rFonts w:cs="B Nazanin" w:hint="cs"/>
+          <w:sz w:val="28"/>
+          <w:szCs w:val="28"/>
+          <w:rtl/>
+          <w:lang w:bidi="fa-IR"/>
+        </w:rPr>
+        <w:t xml:space="preserve">- توابع </w:t>
       </w:r>
       <w:r>
         <w:rPr>
@@ -232,87 +1214,56 @@
         </w:rPr>
         <w:t>views</w:t>
       </w:r>
-    </w:p>
-    <w:p>
-      <w:pPr>
-        <w:bidi/>
-        <w:rPr>
-          <w:rFonts w:cs="B Nazanin"/>
-          <w:sz w:val="28"/>
-          <w:szCs w:val="28"/>
-          <w:lang w:bidi="fa-IR"/>
-        </w:rPr>
-      </w:pPr>
-      <w:r>
-        <w:rPr>
-          <w:rFonts w:cs="B Nazanin" w:hint="cs"/>
-          <w:sz w:val="28"/>
-          <w:szCs w:val="28"/>
-          <w:rtl/>
-          <w:lang w:bidi="fa-IR"/>
-        </w:rPr>
-        <w:t>8</w:t>
-      </w:r>
-      <w:r>
-        <w:rPr>
-          <w:rFonts w:cs="B Nazanin" w:hint="cs"/>
-          <w:sz w:val="28"/>
-          <w:szCs w:val="28"/>
-          <w:rtl/>
-          <w:lang w:bidi="fa-IR"/>
-        </w:rPr>
-        <w:t>-</w:t>
-      </w:r>
-      <w:r>
-        <w:rPr>
-          <w:rFonts w:cs="B Nazanin"/>
-          <w:sz w:val="28"/>
-          <w:szCs w:val="28"/>
-          <w:lang w:bidi="fa-IR"/>
-        </w:rPr>
-        <w:t xml:space="preserve"> </w:t>
-      </w:r>
-      <w:r>
-        <w:rPr>
-          <w:rFonts w:cs="B Nazanin" w:hint="cs"/>
-          <w:sz w:val="28"/>
-          <w:szCs w:val="28"/>
-          <w:rtl/>
-          <w:lang w:bidi="fa-IR"/>
-        </w:rPr>
-        <w:t xml:space="preserve"> </w:t>
-      </w:r>
-      <w:proofErr w:type="spellStart"/>
-      <w:r>
-        <w:rPr>
-          <w:rFonts w:cs="B Nazanin"/>
-          <w:sz w:val="28"/>
-          <w:szCs w:val="28"/>
-          <w:lang w:bidi="fa-IR"/>
-        </w:rPr>
-        <w:t>urls</w:t>
-      </w:r>
-      <w:proofErr w:type="spellEnd"/>
-    </w:p>
-    <w:p>
-      <w:pPr>
-        <w:bidi/>
-        <w:rPr>
-          <w:rFonts w:cs="B Nazanin"/>
-          <w:sz w:val="28"/>
-          <w:szCs w:val="28"/>
-          <w:lang w:bidi="fa-IR"/>
-        </w:rPr>
-      </w:pPr>
-      <w:r>
-        <w:rPr>
-          <w:rFonts w:cs="B Nazanin" w:hint="cs"/>
-          <w:sz w:val="28"/>
-          <w:szCs w:val="28"/>
-          <w:rtl/>
-          <w:lang w:bidi="fa-IR"/>
-        </w:rPr>
-        <w:t>9</w:t>
+      <w:r>
+        <w:rPr>
+          <w:rFonts w:cs="B Nazanin" w:hint="cs"/>
+          <w:sz w:val="28"/>
+          <w:szCs w:val="28"/>
+          <w:rtl/>
+          <w:lang w:bidi="fa-IR"/>
+        </w:rPr>
+        <w:t xml:space="preserve"> برای </w:t>
+      </w:r>
+      <w:r>
+        <w:rPr>
+          <w:rFonts w:cs="B Nazanin"/>
+          <w:sz w:val="28"/>
+          <w:szCs w:val="28"/>
+          <w:lang w:bidi="fa-IR"/>
+        </w:rPr>
+        <w:t>forms</w:t>
+      </w:r>
+    </w:p>
+    <w:p>
+      <w:pPr>
+        <w:bidi/>
+        <w:rPr>
+          <w:rFonts w:cs="B Nazanin"/>
+          <w:sz w:val="28"/>
+          <w:szCs w:val="28"/>
+          <w:rtl/>
+          <w:lang w:bidi="fa-IR"/>
+        </w:rPr>
+      </w:pPr>
+      <w:r>
+        <w:rPr>
+          <w:rFonts w:cs="B Nazanin" w:hint="cs"/>
+          <w:sz w:val="28"/>
+          <w:szCs w:val="28"/>
+          <w:rtl/>
+          <w:lang w:bidi="fa-IR"/>
+        </w:rPr>
+        <w:t>1</w:t>
+      </w:r>
+      <w:r>
+        <w:rPr>
+          <w:rFonts w:cs="B Nazanin" w:hint="cs"/>
+          <w:sz w:val="28"/>
+          <w:szCs w:val="28"/>
+          <w:rtl/>
+          <w:lang w:bidi="fa-IR"/>
+        </w:rPr>
+        <w:t>6</w:t>
       </w:r>
       <w:r>
         <w:rPr>
@@ -323,275 +1274,6 @@
           <w:lang w:bidi="fa-IR"/>
         </w:rPr>
         <w:t xml:space="preserve">- </w:t>
-      </w:r>
-      <w:r>
-        <w:rPr>
-          <w:rFonts w:cs="B Nazanin"/>
-          <w:sz w:val="28"/>
-          <w:szCs w:val="28"/>
-          <w:lang w:bidi="fa-IR"/>
-        </w:rPr>
-        <w:t>templates</w:t>
-      </w:r>
-    </w:p>
-    <w:p>
-      <w:pPr>
-        <w:bidi/>
-        <w:rPr>
-          <w:rFonts w:cs="B Nazanin"/>
-          <w:sz w:val="28"/>
-          <w:szCs w:val="28"/>
-          <w:rtl/>
-          <w:lang w:bidi="fa-IR"/>
-        </w:rPr>
-      </w:pPr>
-      <w:r>
-        <w:rPr>
-          <w:rFonts w:cs="B Nazanin" w:hint="cs"/>
-          <w:sz w:val="28"/>
-          <w:szCs w:val="28"/>
-          <w:rtl/>
-          <w:lang w:bidi="fa-IR"/>
-        </w:rPr>
-        <w:t>10- اهمیت تست نویسی</w:t>
-      </w:r>
-    </w:p>
-    <w:p>
-      <w:pPr>
-        <w:bidi/>
-        <w:rPr>
-          <w:rFonts w:cs="B Nazanin"/>
-          <w:sz w:val="28"/>
-          <w:szCs w:val="28"/>
-          <w:rtl/>
-          <w:lang w:bidi="fa-IR"/>
-        </w:rPr>
-      </w:pPr>
-      <w:r>
-        <w:rPr>
-          <w:rFonts w:cs="B Nazanin" w:hint="cs"/>
-          <w:sz w:val="28"/>
-          <w:szCs w:val="28"/>
-          <w:rtl/>
-          <w:lang w:bidi="fa-IR"/>
-        </w:rPr>
-        <w:t>11- تست نویسی برای مدل ها</w:t>
-      </w:r>
-    </w:p>
-    <w:p>
-      <w:pPr>
-        <w:bidi/>
-        <w:rPr>
-          <w:rFonts w:cs="B Nazanin"/>
-          <w:sz w:val="28"/>
-          <w:szCs w:val="28"/>
-          <w:rtl/>
-          <w:lang w:bidi="fa-IR"/>
-        </w:rPr>
-      </w:pPr>
-      <w:r>
-        <w:rPr>
-          <w:rFonts w:cs="B Nazanin" w:hint="cs"/>
-          <w:sz w:val="28"/>
-          <w:szCs w:val="28"/>
-          <w:rtl/>
-          <w:lang w:bidi="fa-IR"/>
-        </w:rPr>
-        <w:t xml:space="preserve">12- تست نویسی برای توابع </w:t>
-      </w:r>
-      <w:r>
-        <w:rPr>
-          <w:rFonts w:cs="B Nazanin"/>
-          <w:sz w:val="28"/>
-          <w:szCs w:val="28"/>
-          <w:lang w:bidi="fa-IR"/>
-        </w:rPr>
-        <w:t>views</w:t>
-      </w:r>
-      <w:r>
-        <w:rPr>
-          <w:rFonts w:cs="B Nazanin" w:hint="cs"/>
-          <w:sz w:val="28"/>
-          <w:szCs w:val="28"/>
-          <w:rtl/>
-          <w:lang w:bidi="fa-IR"/>
-        </w:rPr>
-        <w:t xml:space="preserve"> </w:t>
-      </w:r>
-    </w:p>
-    <w:p>
-      <w:pPr>
-        <w:bidi/>
-        <w:rPr>
-          <w:rFonts w:cs="B Nazanin" w:hint="cs"/>
-          <w:sz w:val="28"/>
-          <w:szCs w:val="28"/>
-          <w:rtl/>
-          <w:lang w:bidi="fa-IR"/>
-        </w:rPr>
-      </w:pPr>
-      <w:r>
-        <w:rPr>
-          <w:rFonts w:cs="B Nazanin" w:hint="cs"/>
-          <w:sz w:val="28"/>
-          <w:szCs w:val="28"/>
-          <w:rtl/>
-          <w:lang w:bidi="fa-IR"/>
-        </w:rPr>
-        <w:t xml:space="preserve">13- </w:t>
-      </w:r>
-      <w:r>
-        <w:rPr>
-          <w:rFonts w:cs="B Nazanin"/>
-          <w:sz w:val="28"/>
-          <w:szCs w:val="28"/>
-          <w:lang w:bidi="fa-IR"/>
-        </w:rPr>
-        <w:t>forms</w:t>
-      </w:r>
-      <w:r>
-        <w:rPr>
-          <w:rFonts w:cs="B Nazanin" w:hint="cs"/>
-          <w:sz w:val="28"/>
-          <w:szCs w:val="28"/>
-          <w:rtl/>
-          <w:lang w:bidi="fa-IR"/>
-        </w:rPr>
-        <w:t xml:space="preserve"> چیست؟</w:t>
-      </w:r>
-    </w:p>
-    <w:p>
-      <w:pPr>
-        <w:bidi/>
-        <w:rPr>
-          <w:rFonts w:cs="B Nazanin"/>
-          <w:sz w:val="28"/>
-          <w:szCs w:val="28"/>
-          <w:rtl/>
-          <w:lang w:bidi="fa-IR"/>
-        </w:rPr>
-      </w:pPr>
-      <w:r>
-        <w:rPr>
-          <w:rFonts w:cs="B Nazanin" w:hint="cs"/>
-          <w:sz w:val="28"/>
-          <w:szCs w:val="28"/>
-          <w:rtl/>
-          <w:lang w:bidi="fa-IR"/>
-        </w:rPr>
-        <w:t xml:space="preserve">14- تست نویسی برای </w:t>
-      </w:r>
-      <w:r>
-        <w:rPr>
-          <w:rFonts w:cs="B Nazanin"/>
-          <w:sz w:val="28"/>
-          <w:szCs w:val="28"/>
-          <w:lang w:bidi="fa-IR"/>
-        </w:rPr>
-        <w:t>forms</w:t>
-      </w:r>
-    </w:p>
-    <w:p>
-      <w:pPr>
-        <w:bidi/>
-        <w:rPr>
-          <w:rFonts w:cs="B Nazanin"/>
-          <w:sz w:val="28"/>
-          <w:szCs w:val="28"/>
-          <w:rtl/>
-          <w:lang w:bidi="fa-IR"/>
-        </w:rPr>
-      </w:pPr>
-      <w:r>
-        <w:rPr>
-          <w:rFonts w:cs="B Nazanin" w:hint="cs"/>
-          <w:sz w:val="28"/>
-          <w:szCs w:val="28"/>
-          <w:rtl/>
-          <w:lang w:bidi="fa-IR"/>
-        </w:rPr>
-        <w:t xml:space="preserve">15- </w:t>
-      </w:r>
-      <w:r>
-        <w:rPr>
-          <w:rFonts w:cs="B Nazanin"/>
-          <w:sz w:val="28"/>
-          <w:szCs w:val="28"/>
-          <w:lang w:bidi="fa-IR"/>
-        </w:rPr>
-        <w:t>forms</w:t>
-      </w:r>
-    </w:p>
-    <w:p>
-      <w:pPr>
-        <w:bidi/>
-        <w:rPr>
-          <w:rFonts w:cs="B Nazanin"/>
-          <w:sz w:val="28"/>
-          <w:szCs w:val="28"/>
-          <w:rtl/>
-          <w:lang w:bidi="fa-IR"/>
-        </w:rPr>
-      </w:pPr>
-      <w:r>
-        <w:rPr>
-          <w:rFonts w:cs="B Nazanin" w:hint="cs"/>
-          <w:sz w:val="28"/>
-          <w:szCs w:val="28"/>
-          <w:rtl/>
-          <w:lang w:bidi="fa-IR"/>
-        </w:rPr>
-        <w:t xml:space="preserve">16- توابع </w:t>
-      </w:r>
-      <w:r>
-        <w:rPr>
-          <w:rFonts w:cs="B Nazanin"/>
-          <w:sz w:val="28"/>
-          <w:szCs w:val="28"/>
-          <w:lang w:bidi="fa-IR"/>
-        </w:rPr>
-        <w:t>views</w:t>
-      </w:r>
-      <w:r>
-        <w:rPr>
-          <w:rFonts w:cs="B Nazanin" w:hint="cs"/>
-          <w:sz w:val="28"/>
-          <w:szCs w:val="28"/>
-          <w:rtl/>
-          <w:lang w:bidi="fa-IR"/>
-        </w:rPr>
-        <w:t xml:space="preserve"> برای </w:t>
-      </w:r>
-      <w:r>
-        <w:rPr>
-          <w:rFonts w:cs="B Nazanin"/>
-          <w:sz w:val="28"/>
-          <w:szCs w:val="28"/>
-          <w:lang w:bidi="fa-IR"/>
-        </w:rPr>
-        <w:t>forms</w:t>
-      </w:r>
-    </w:p>
-    <w:p>
-      <w:pPr>
-        <w:bidi/>
-        <w:rPr>
-          <w:rFonts w:cs="B Nazanin" w:hint="cs"/>
-          <w:sz w:val="28"/>
-          <w:szCs w:val="28"/>
-          <w:rtl/>
-          <w:lang w:bidi="fa-IR"/>
-        </w:rPr>
-      </w:pPr>
-      <w:r>
-        <w:rPr>
-          <w:rFonts w:cs="B Nazanin" w:hint="cs"/>
-          <w:sz w:val="28"/>
-          <w:szCs w:val="28"/>
-          <w:rtl/>
-          <w:lang w:bidi="fa-IR"/>
-        </w:rPr>
-        <w:t xml:space="preserve">17- </w:t>
       </w:r>
       <w:r>
         <w:rPr>
@@ -657,6 +1339,18 @@
           <w:lang w:bidi="fa-IR"/>
         </w:rPr>
       </w:pPr>
+    </w:p>
+    <w:p>
+      <w:pPr>
+        <w:bidi/>
+        <w:jc w:val="center"/>
+        <w:rPr>
+          <w:rFonts w:cs="B Titr"/>
+          <w:sz w:val="36"/>
+          <w:szCs w:val="36"/>
+          <w:lang w:bidi="fa-IR"/>
+        </w:rPr>
+      </w:pPr>
       <w:r>
         <w:rPr>
           <w:rFonts w:cs="B Titr" w:hint="cs"/>
@@ -716,369 +1410,362 @@
           <w:rtl/>
           <w:lang w:bidi="fa-IR"/>
         </w:rPr>
+        <w:t>مبانی اولیه :</w:t>
+      </w:r>
+      <w:r>
+        <w:rPr>
+          <w:rFonts w:cs="B Nazanin"/>
+          <w:sz w:val="28"/>
+          <w:szCs w:val="28"/>
+          <w:rtl/>
+          <w:lang w:bidi="fa-IR"/>
+        </w:rPr>
+        <w:br/>
+      </w:r>
+      <w:r>
+        <w:rPr>
+          <w:rFonts w:cs="B Nazanin" w:hint="cs"/>
+          <w:sz w:val="28"/>
+          <w:szCs w:val="28"/>
+          <w:rtl/>
+          <w:lang w:bidi="fa-IR"/>
+        </w:rPr>
+        <w:t>مقدمه:هر سایت دارای دو بخش جداگانه بک اند و فرانت اند است. در این آموزش، فرانت اند تنها به صورت مختصر و نیاز آموزش داده خواهد شد.تمرکز ما در این آموزش برای بخش بک اند خواهد بود.</w:t>
+      </w:r>
+    </w:p>
+    <w:p>
+      <w:pPr>
+        <w:bidi/>
+        <w:rPr>
+          <w:rFonts w:cs="B Nazanin"/>
+          <w:sz w:val="28"/>
+          <w:szCs w:val="28"/>
+          <w:rtl/>
+          <w:lang w:bidi="fa-IR"/>
+        </w:rPr>
+      </w:pPr>
+      <w:r>
+        <w:rPr>
+          <w:rFonts w:cs="B Nazanin" w:hint="cs"/>
+          <w:sz w:val="28"/>
+          <w:szCs w:val="28"/>
+          <w:rtl/>
+          <w:lang w:bidi="fa-IR"/>
+        </w:rPr>
+        <w:t>فرانت اند چیست</w:t>
+      </w:r>
+      <w:r>
+        <w:rPr>
+          <w:rFonts w:cs="B Nazanin" w:hint="cs"/>
+          <w:sz w:val="28"/>
+          <w:szCs w:val="28"/>
+          <w:rtl/>
+          <w:lang w:bidi="fa-IR"/>
+        </w:rPr>
+        <w:t>(</w:t>
+      </w:r>
+      <w:r>
+        <w:rPr>
+          <w:rFonts w:cs="B Nazanin"/>
+          <w:sz w:val="28"/>
+          <w:szCs w:val="28"/>
+          <w:lang w:bidi="fa-IR"/>
+        </w:rPr>
+        <w:t xml:space="preserve"> front_end</w:t>
+      </w:r>
+      <w:r>
+        <w:rPr>
+          <w:rFonts w:cs="B Nazanin" w:hint="cs"/>
+          <w:sz w:val="28"/>
+          <w:szCs w:val="28"/>
+          <w:rtl/>
+          <w:lang w:bidi="fa-IR"/>
+        </w:rPr>
+        <w:t>)</w:t>
+      </w:r>
+      <w:r>
+        <w:rPr>
+          <w:rFonts w:cs="B Nazanin" w:hint="cs"/>
+          <w:sz w:val="28"/>
+          <w:szCs w:val="28"/>
+          <w:rtl/>
+          <w:lang w:bidi="fa-IR"/>
+        </w:rPr>
+        <w:t xml:space="preserve">؟ </w:t>
+      </w:r>
+      <w:r>
+        <w:rPr>
+          <w:rFonts w:cs="B Nazanin" w:hint="cs"/>
+          <w:sz w:val="28"/>
+          <w:szCs w:val="28"/>
+          <w:rtl/>
+          <w:lang w:bidi="fa-IR"/>
+        </w:rPr>
+        <w:t>به بخشی که کاربر به طور مستقیم با آن در ارتباط است، فرانت اند می گویند.فرانت اند رو میتوان</w:t>
+      </w:r>
+      <w:r>
+        <w:rPr>
+          <w:rFonts w:cs="B Nazanin" w:hint="cs"/>
+          <w:sz w:val="28"/>
+          <w:szCs w:val="28"/>
+          <w:rtl/>
+          <w:lang w:bidi="fa-IR"/>
+        </w:rPr>
+        <w:t xml:space="preserve"> همانند</w:t>
+      </w:r>
+      <w:r>
+        <w:rPr>
+          <w:rFonts w:cs="B Nazanin" w:hint="cs"/>
+          <w:sz w:val="28"/>
+          <w:szCs w:val="28"/>
+          <w:rtl/>
+          <w:lang w:bidi="fa-IR"/>
+        </w:rPr>
+        <w:t xml:space="preserve"> پلی در نظر گرفت بین کاربر و بک اند</w:t>
+      </w:r>
+      <w:r>
+        <w:rPr>
+          <w:rFonts w:cs="B Nazanin" w:hint="cs"/>
+          <w:sz w:val="28"/>
+          <w:szCs w:val="28"/>
+          <w:rtl/>
+          <w:lang w:bidi="fa-IR"/>
+        </w:rPr>
+        <w:t xml:space="preserve"> سایت.</w:t>
+      </w:r>
+      <w:r>
+        <w:rPr>
+          <w:rFonts w:cs="B Nazanin"/>
+          <w:sz w:val="28"/>
+          <w:szCs w:val="28"/>
+          <w:rtl/>
+          <w:lang w:bidi="fa-IR"/>
+        </w:rPr>
+        <w:br/>
+      </w:r>
+      <w:r>
+        <w:rPr>
+          <w:rFonts w:cs="B Nazanin" w:hint="cs"/>
+          <w:sz w:val="28"/>
+          <w:szCs w:val="28"/>
+          <w:rtl/>
+          <w:lang w:bidi="fa-IR"/>
+        </w:rPr>
+        <w:t>برای مثال: وقتی شما وارد سایتی می شوید، صفحه ای که شما با آن در ارتباط هستید و کد های مربوط به آن صفحه را فرانت اند آن سایت گویند.</w:t>
+      </w:r>
+    </w:p>
+    <w:p>
+      <w:pPr>
+        <w:bidi/>
+        <w:rPr>
+          <w:rFonts w:cs="B Nazanin"/>
+          <w:sz w:val="28"/>
+          <w:szCs w:val="28"/>
+          <w:rtl/>
+          <w:lang w:bidi="fa-IR"/>
+        </w:rPr>
+      </w:pPr>
+      <w:r>
+        <w:rPr>
+          <w:rFonts w:cs="B Nazanin" w:hint="cs"/>
+          <w:sz w:val="28"/>
+          <w:szCs w:val="28"/>
+          <w:rtl/>
+          <w:lang w:bidi="fa-IR"/>
+        </w:rPr>
+        <w:t>وظیفه فرانت اند چیست؟ مرتبط کردن کاربر با بک اند و انتقال داده ها به آن است.</w:t>
+      </w:r>
+    </w:p>
+    <w:p>
+      <w:pPr>
+        <w:bidi/>
+        <w:rPr>
+          <w:rFonts w:cs="B Nazanin"/>
+          <w:sz w:val="28"/>
+          <w:szCs w:val="28"/>
+          <w:lang w:bidi="fa-IR"/>
+        </w:rPr>
+      </w:pPr>
+      <w:r>
+        <w:rPr>
+          <w:rFonts w:cs="B Nazanin" w:hint="cs"/>
+          <w:sz w:val="28"/>
+          <w:szCs w:val="28"/>
+          <w:rtl/>
+          <w:lang w:bidi="fa-IR"/>
+        </w:rPr>
+        <w:t xml:space="preserve">فرانت اند شامل چه چیز هایی است؟ فرانت اند شامل کد های </w:t>
+      </w:r>
+      <w:r>
+        <w:rPr>
+          <w:rFonts w:cs="B Nazanin"/>
+          <w:sz w:val="28"/>
+          <w:szCs w:val="28"/>
+          <w:lang w:bidi="fa-IR"/>
+        </w:rPr>
+        <w:t>html</w:t>
+      </w:r>
+      <w:r>
+        <w:rPr>
+          <w:rFonts w:cs="B Nazanin" w:hint="cs"/>
+          <w:sz w:val="28"/>
+          <w:szCs w:val="28"/>
+          <w:rtl/>
+          <w:lang w:bidi="fa-IR"/>
+        </w:rPr>
+        <w:t>،</w:t>
+      </w:r>
+      <w:r>
+        <w:rPr>
+          <w:rFonts w:cs="B Nazanin"/>
+          <w:sz w:val="28"/>
+          <w:szCs w:val="28"/>
+          <w:lang w:bidi="fa-IR"/>
+        </w:rPr>
+        <w:t>css</w:t>
+      </w:r>
+      <w:r>
+        <w:rPr>
+          <w:rFonts w:cs="B Nazanin" w:hint="cs"/>
+          <w:sz w:val="28"/>
+          <w:szCs w:val="28"/>
+          <w:rtl/>
+          <w:lang w:bidi="fa-IR"/>
+        </w:rPr>
+        <w:t xml:space="preserve"> و </w:t>
+      </w:r>
+      <w:r>
+        <w:rPr>
+          <w:rFonts w:cs="B Nazanin"/>
+          <w:sz w:val="28"/>
+          <w:szCs w:val="28"/>
+          <w:lang w:bidi="fa-IR"/>
+        </w:rPr>
+        <w:t>javascript</w:t>
+      </w:r>
+      <w:r>
+        <w:rPr>
+          <w:rFonts w:cs="B Nazanin" w:hint="cs"/>
+          <w:sz w:val="28"/>
+          <w:szCs w:val="28"/>
+          <w:rtl/>
+          <w:lang w:bidi="fa-IR"/>
+        </w:rPr>
+        <w:t xml:space="preserve"> است که ظاهر سایت را تشکیل می دهد.</w:t>
+      </w:r>
+    </w:p>
+    <w:p>
+      <w:pPr>
+        <w:bidi/>
+        <w:rPr>
+          <w:rFonts w:cs="B Nazanin"/>
+          <w:sz w:val="28"/>
+          <w:szCs w:val="28"/>
+          <w:rtl/>
+          <w:lang w:bidi="fa-IR"/>
+        </w:rPr>
+      </w:pPr>
+      <w:r>
+        <w:rPr>
+          <w:rFonts w:cs="B Nazanin" w:hint="cs"/>
+          <w:sz w:val="28"/>
+          <w:szCs w:val="28"/>
+          <w:rtl/>
+          <w:lang w:bidi="fa-IR"/>
+        </w:rPr>
+        <w:t>بک اند چیست</w:t>
+      </w:r>
+      <w:r>
+        <w:rPr>
+          <w:rFonts w:cs="B Nazanin" w:hint="cs"/>
+          <w:sz w:val="28"/>
+          <w:szCs w:val="28"/>
+          <w:rtl/>
+          <w:lang w:bidi="fa-IR"/>
+        </w:rPr>
+        <w:t>(</w:t>
+      </w:r>
+      <w:r>
+        <w:rPr>
+          <w:rFonts w:cs="B Nazanin"/>
+          <w:sz w:val="28"/>
+          <w:szCs w:val="28"/>
+          <w:lang w:bidi="fa-IR"/>
+        </w:rPr>
+        <w:t>back_end</w:t>
+      </w:r>
+      <w:r>
+        <w:rPr>
+          <w:rFonts w:cs="B Nazanin" w:hint="cs"/>
+          <w:sz w:val="28"/>
+          <w:szCs w:val="28"/>
+          <w:rtl/>
+          <w:lang w:bidi="fa-IR"/>
+        </w:rPr>
+        <w:t>)</w:t>
+      </w:r>
+      <w:r>
+        <w:rPr>
+          <w:rFonts w:cs="B Nazanin" w:hint="cs"/>
+          <w:sz w:val="28"/>
+          <w:szCs w:val="28"/>
+          <w:rtl/>
+          <w:lang w:bidi="fa-IR"/>
+        </w:rPr>
+        <w:t>؟ بخش پنهانی سایت یا بخشی که کاربر با آن به طور مستقیم در ارتباط نیست، بلکه با آن به صورت غیر مستقیم از طریق فرانت اند در ارتباط است. به کد های مربوط به این بخش کد های بک اند گویند</w:t>
+      </w:r>
+      <w:r>
+        <w:rPr>
+          <w:rFonts w:cs="Calibri" w:hint="cs"/>
+          <w:sz w:val="28"/>
+          <w:szCs w:val="28"/>
+          <w:rtl/>
+          <w:lang w:bidi="fa-IR"/>
+        </w:rPr>
+        <w:t>.</w:t>
+      </w:r>
+      <w:r>
+        <w:rPr>
+          <w:rFonts w:cs="B Nazanin" w:hint="cs"/>
+          <w:sz w:val="28"/>
+          <w:szCs w:val="28"/>
+          <w:rtl/>
+          <w:lang w:bidi="fa-IR"/>
+        </w:rPr>
+        <w:t xml:space="preserve"> (تمرکز ما در این آموزش بر روی بک اند است.)</w:t>
+      </w:r>
+    </w:p>
+    <w:p>
+      <w:pPr>
+        <w:bidi/>
+        <w:rPr>
+          <w:rFonts w:cs="B Nazanin"/>
+          <w:sz w:val="28"/>
+          <w:szCs w:val="28"/>
+          <w:rtl/>
+          <w:lang w:bidi="fa-IR"/>
+        </w:rPr>
+      </w:pPr>
+      <w:r>
+        <w:rPr>
+          <w:rFonts w:cs="B Nazanin" w:hint="cs"/>
+          <w:sz w:val="28"/>
+          <w:szCs w:val="28"/>
+          <w:rtl/>
+          <w:lang w:bidi="fa-IR"/>
+        </w:rPr>
+        <w:t xml:space="preserve">وظیفه بک اند چیست؟ همانطور که پیش تر گفتیم، فرانت اند وظیفه ارتباط مستقیم با کاربر و متصل کردن او به طور غیر مستقیم به بک اند را دارد.این ارتباط شامل اطلاعات و داده هایی است که کاربر در بخش فرانت اند </w:t>
+      </w:r>
+      <w:r>
+        <w:rPr>
+          <w:rFonts w:cs="B Nazanin" w:hint="cs"/>
+          <w:sz w:val="28"/>
+          <w:szCs w:val="28"/>
+          <w:rtl/>
+          <w:lang w:bidi="fa-IR"/>
+        </w:rPr>
         <w:lastRenderedPageBreak/>
-        <w:t>مبانی اولیه :</w:t>
-      </w:r>
-      <w:r>
-        <w:rPr>
-          <w:rFonts w:cs="B Nazanin"/>
-          <w:sz w:val="28"/>
-          <w:szCs w:val="28"/>
-          <w:rtl/>
-          <w:lang w:bidi="fa-IR"/>
-        </w:rPr>
-        <w:br/>
-      </w:r>
-      <w:r>
-        <w:rPr>
-          <w:rFonts w:cs="B Nazanin" w:hint="cs"/>
-          <w:sz w:val="28"/>
-          <w:szCs w:val="28"/>
-          <w:rtl/>
-          <w:lang w:bidi="fa-IR"/>
-        </w:rPr>
-        <w:t>مقدمه:هر سایت دارای دو بخش جداگانه بک اند و فرانت اند است. در این آموزش، فرانت اند تنها به صورت مختصر و نیاز آموزش داده خواهد شد.تمرکز ما در این آموزش برای بخش بک اند خواهد بود.</w:t>
-      </w:r>
-    </w:p>
-    <w:p>
-      <w:pPr>
-        <w:bidi/>
-        <w:rPr>
-          <w:rFonts w:cs="B Nazanin"/>
-          <w:sz w:val="28"/>
-          <w:szCs w:val="28"/>
-          <w:rtl/>
-          <w:lang w:bidi="fa-IR"/>
-        </w:rPr>
-      </w:pPr>
-      <w:r>
-        <w:rPr>
-          <w:rFonts w:cs="B Nazanin" w:hint="cs"/>
-          <w:sz w:val="28"/>
-          <w:szCs w:val="28"/>
-          <w:rtl/>
-          <w:lang w:bidi="fa-IR"/>
-        </w:rPr>
-        <w:t>فرانت اند چیست</w:t>
-      </w:r>
-      <w:r>
-        <w:rPr>
-          <w:rFonts w:cs="B Nazanin" w:hint="cs"/>
-          <w:sz w:val="28"/>
-          <w:szCs w:val="28"/>
-          <w:rtl/>
-          <w:lang w:bidi="fa-IR"/>
-        </w:rPr>
-        <w:t>(</w:t>
-      </w:r>
-      <w:r>
-        <w:rPr>
-          <w:rFonts w:cs="B Nazanin"/>
-          <w:sz w:val="28"/>
-          <w:szCs w:val="28"/>
-          <w:lang w:bidi="fa-IR"/>
-        </w:rPr>
-        <w:t xml:space="preserve"> </w:t>
-      </w:r>
-      <w:proofErr w:type="spellStart"/>
-      <w:r>
-        <w:rPr>
-          <w:rFonts w:cs="B Nazanin"/>
-          <w:sz w:val="28"/>
-          <w:szCs w:val="28"/>
-          <w:lang w:bidi="fa-IR"/>
-        </w:rPr>
-        <w:t>front_end</w:t>
-      </w:r>
-      <w:proofErr w:type="spellEnd"/>
-      <w:r>
-        <w:rPr>
-          <w:rFonts w:cs="B Nazanin" w:hint="cs"/>
-          <w:sz w:val="28"/>
-          <w:szCs w:val="28"/>
-          <w:rtl/>
-          <w:lang w:bidi="fa-IR"/>
-        </w:rPr>
-        <w:t>)</w:t>
-      </w:r>
-      <w:r>
-        <w:rPr>
-          <w:rFonts w:cs="B Nazanin" w:hint="cs"/>
-          <w:sz w:val="28"/>
-          <w:szCs w:val="28"/>
-          <w:rtl/>
-          <w:lang w:bidi="fa-IR"/>
-        </w:rPr>
-        <w:t xml:space="preserve">؟ </w:t>
-      </w:r>
-      <w:r>
-        <w:rPr>
-          <w:rFonts w:cs="B Nazanin" w:hint="cs"/>
-          <w:sz w:val="28"/>
-          <w:szCs w:val="28"/>
-          <w:rtl/>
-          <w:lang w:bidi="fa-IR"/>
-        </w:rPr>
-        <w:t>به بخشی که کاربر به طور مستقیم با آن در ارتباط است، فرانت اند می گویند.فرانت اند رو میتوان</w:t>
-      </w:r>
-      <w:r>
-        <w:rPr>
-          <w:rFonts w:cs="B Nazanin" w:hint="cs"/>
-          <w:sz w:val="28"/>
-          <w:szCs w:val="28"/>
-          <w:rtl/>
-          <w:lang w:bidi="fa-IR"/>
-        </w:rPr>
-        <w:t xml:space="preserve"> همانند</w:t>
-      </w:r>
-      <w:r>
-        <w:rPr>
-          <w:rFonts w:cs="B Nazanin" w:hint="cs"/>
-          <w:sz w:val="28"/>
-          <w:szCs w:val="28"/>
-          <w:rtl/>
-          <w:lang w:bidi="fa-IR"/>
-        </w:rPr>
-        <w:t xml:space="preserve"> پلی در نظر گرفت بین کاربر و بک اند</w:t>
-      </w:r>
-      <w:r>
-        <w:rPr>
-          <w:rFonts w:cs="B Nazanin" w:hint="cs"/>
-          <w:sz w:val="28"/>
-          <w:szCs w:val="28"/>
-          <w:rtl/>
-          <w:lang w:bidi="fa-IR"/>
-        </w:rPr>
-        <w:t xml:space="preserve"> سایت.</w:t>
-      </w:r>
-      <w:r>
-        <w:rPr>
-          <w:rFonts w:cs="B Nazanin"/>
-          <w:sz w:val="28"/>
-          <w:szCs w:val="28"/>
-          <w:rtl/>
-          <w:lang w:bidi="fa-IR"/>
-        </w:rPr>
-        <w:br/>
-      </w:r>
-      <w:r>
-        <w:rPr>
-          <w:rFonts w:cs="B Nazanin" w:hint="cs"/>
-          <w:sz w:val="28"/>
-          <w:szCs w:val="28"/>
-          <w:rtl/>
-          <w:lang w:bidi="fa-IR"/>
-        </w:rPr>
-        <w:t>برای مثال: وقتی شما وارد سایتی می شوید، صفحه ای که شما با آن در ارتباط هستید و کد های مربوط به آن صفحه را فرانت اند آن سایت گویند.</w:t>
-      </w:r>
-    </w:p>
-    <w:p>
-      <w:pPr>
-        <w:bidi/>
-        <w:rPr>
-          <w:rFonts w:cs="B Nazanin"/>
-          <w:sz w:val="28"/>
-          <w:szCs w:val="28"/>
-          <w:rtl/>
-          <w:lang w:bidi="fa-IR"/>
-        </w:rPr>
-      </w:pPr>
-      <w:r>
-        <w:rPr>
-          <w:rFonts w:cs="B Nazanin" w:hint="cs"/>
-          <w:sz w:val="28"/>
-          <w:szCs w:val="28"/>
-          <w:rtl/>
-          <w:lang w:bidi="fa-IR"/>
-        </w:rPr>
-        <w:t>وظیفه فرانت اند چیست؟ مرتبط کردن کاربر با بک اند و انتقال داده ها به آن است.</w:t>
-      </w:r>
-    </w:p>
-    <w:p>
-      <w:pPr>
-        <w:bidi/>
-        <w:rPr>
-          <w:rFonts w:cs="B Nazanin" w:hint="cs"/>
-          <w:sz w:val="28"/>
-          <w:szCs w:val="28"/>
-          <w:lang w:bidi="fa-IR"/>
-        </w:rPr>
-      </w:pPr>
-      <w:r>
-        <w:rPr>
-          <w:rFonts w:cs="B Nazanin" w:hint="cs"/>
-          <w:sz w:val="28"/>
-          <w:szCs w:val="28"/>
-          <w:rtl/>
-          <w:lang w:bidi="fa-IR"/>
-        </w:rPr>
-        <w:t xml:space="preserve">فرانت اند شامل چه چیز هایی است؟ فرانت اند شامل کد های </w:t>
-      </w:r>
-      <w:r>
-        <w:rPr>
-          <w:rFonts w:cs="B Nazanin"/>
-          <w:sz w:val="28"/>
-          <w:szCs w:val="28"/>
-          <w:lang w:bidi="fa-IR"/>
-        </w:rPr>
-        <w:t>html</w:t>
-      </w:r>
-      <w:r>
-        <w:rPr>
-          <w:rFonts w:cs="B Nazanin" w:hint="cs"/>
-          <w:sz w:val="28"/>
-          <w:szCs w:val="28"/>
-          <w:rtl/>
-          <w:lang w:bidi="fa-IR"/>
-        </w:rPr>
-        <w:t>،</w:t>
-      </w:r>
-      <w:proofErr w:type="spellStart"/>
-      <w:r>
-        <w:rPr>
-          <w:rFonts w:cs="B Nazanin"/>
-          <w:sz w:val="28"/>
-          <w:szCs w:val="28"/>
-          <w:lang w:bidi="fa-IR"/>
-        </w:rPr>
-        <w:t>css</w:t>
-      </w:r>
-      <w:proofErr w:type="spellEnd"/>
-      <w:r>
-        <w:rPr>
-          <w:rFonts w:cs="B Nazanin" w:hint="cs"/>
-          <w:sz w:val="28"/>
-          <w:szCs w:val="28"/>
-          <w:rtl/>
-          <w:lang w:bidi="fa-IR"/>
-        </w:rPr>
-        <w:t xml:space="preserve"> و </w:t>
-      </w:r>
-      <w:proofErr w:type="spellStart"/>
-      <w:r>
-        <w:rPr>
-          <w:rFonts w:cs="B Nazanin"/>
-          <w:sz w:val="28"/>
-          <w:szCs w:val="28"/>
-          <w:lang w:bidi="fa-IR"/>
-        </w:rPr>
-        <w:t>javascript</w:t>
-      </w:r>
-      <w:proofErr w:type="spellEnd"/>
-      <w:r>
-        <w:rPr>
-          <w:rFonts w:cs="B Nazanin" w:hint="cs"/>
-          <w:sz w:val="28"/>
-          <w:szCs w:val="28"/>
-          <w:rtl/>
-          <w:lang w:bidi="fa-IR"/>
-        </w:rPr>
-        <w:t xml:space="preserve"> است که ظاهر سایت را تشکیل می دهد.</w:t>
-      </w:r>
-    </w:p>
-    <w:p>
-      <w:pPr>
-        <w:bidi/>
-        <w:rPr>
-          <w:rFonts w:cs="B Nazanin"/>
-          <w:sz w:val="28"/>
-          <w:szCs w:val="28"/>
-          <w:rtl/>
-          <w:lang w:bidi="fa-IR"/>
-        </w:rPr>
-      </w:pPr>
-      <w:r>
-        <w:rPr>
-          <w:rFonts w:cs="B Nazanin" w:hint="cs"/>
-          <w:sz w:val="28"/>
-          <w:szCs w:val="28"/>
-          <w:rtl/>
-          <w:lang w:bidi="fa-IR"/>
-        </w:rPr>
-        <w:t>بک اند چیست</w:t>
-      </w:r>
-      <w:r>
-        <w:rPr>
-          <w:rFonts w:cs="B Nazanin" w:hint="cs"/>
-          <w:sz w:val="28"/>
-          <w:szCs w:val="28"/>
-          <w:rtl/>
-          <w:lang w:bidi="fa-IR"/>
-        </w:rPr>
-        <w:t>(</w:t>
-      </w:r>
-      <w:proofErr w:type="spellStart"/>
-      <w:r>
-        <w:rPr>
-          <w:rFonts w:cs="B Nazanin"/>
-          <w:sz w:val="28"/>
-          <w:szCs w:val="28"/>
-          <w:lang w:bidi="fa-IR"/>
-        </w:rPr>
-        <w:t>back_end</w:t>
-      </w:r>
-      <w:proofErr w:type="spellEnd"/>
-      <w:r>
-        <w:rPr>
-          <w:rFonts w:cs="B Nazanin" w:hint="cs"/>
-          <w:sz w:val="28"/>
-          <w:szCs w:val="28"/>
-          <w:rtl/>
-          <w:lang w:bidi="fa-IR"/>
-        </w:rPr>
-        <w:t>)</w:t>
-      </w:r>
-      <w:r>
-        <w:rPr>
-          <w:rFonts w:cs="B Nazanin" w:hint="cs"/>
-          <w:sz w:val="28"/>
-          <w:szCs w:val="28"/>
-          <w:rtl/>
-          <w:lang w:bidi="fa-IR"/>
-        </w:rPr>
-        <w:t>؟ بخش پنهانی سایت یا بخشی که کاربر با آن به طور مستقیم در ارتباط نیست، بلکه با آن به صورت غیر مستقیم از طریق فرانت اند در ارتباط است. به کد های مربوط به این بخش کد های بک اند گویند</w:t>
-      </w:r>
-      <w:r>
-        <w:rPr>
-          <w:rFonts w:cs="Calibri" w:hint="cs"/>
-          <w:sz w:val="28"/>
-          <w:szCs w:val="28"/>
-          <w:rtl/>
-          <w:lang w:bidi="fa-IR"/>
-        </w:rPr>
-        <w:t>.</w:t>
-      </w:r>
-      <w:r>
-        <w:rPr>
-          <w:rFonts w:cs="B Nazanin" w:hint="cs"/>
-          <w:sz w:val="28"/>
-          <w:szCs w:val="28"/>
-          <w:rtl/>
-          <w:lang w:bidi="fa-IR"/>
-        </w:rPr>
-        <w:t xml:space="preserve"> (تمرکز ما در این آموزش بر روی بک اند است.)</w:t>
-      </w:r>
-    </w:p>
-    <w:p>
-      <w:pPr>
-        <w:bidi/>
-        <w:rPr>
-          <w:rFonts w:cs="B Nazanin" w:hint="cs"/>
-          <w:sz w:val="28"/>
-          <w:szCs w:val="28"/>
-          <w:rtl/>
-          <w:lang w:bidi="fa-IR"/>
-        </w:rPr>
-      </w:pPr>
-      <w:r>
-        <w:rPr>
-          <w:rFonts w:cs="B Nazanin" w:hint="cs"/>
-          <w:sz w:val="28"/>
-          <w:szCs w:val="28"/>
-          <w:rtl/>
-          <w:lang w:bidi="fa-IR"/>
-        </w:rPr>
-        <w:t>وظیفه بک اند چیست؟ همانطور که پیش تر گفتیم، فرانت اند وظیفه ارتباط مستقیم با کاربر و متصل کردن او به طور غیر مستقیم به بک اند را دارد.این ارتباط شامل اطلاعات و داده هایی است که کاربر در بخش فرانت اند وارد یا درخواست می کند. بک اند این اطلاعات را از بخش فرانت اند می گیرد و آن ها را پردازش می کند و در صورت نیاز به آن ساختار می دهد و در دیتابیس</w:t>
+        <w:t>وارد یا درخواست می کند. بک اند این اطلاعات را از بخش فرانت اند می گیرد و آن ها را پردازش می کند و در صورت نیاز به آن ساختار می دهد و در دیتابیس</w:t>
       </w:r>
       <w:r>
         <w:rPr>
@@ -1181,7 +1868,6 @@
           <w:sz w:val="20"/>
           <w:szCs w:val="20"/>
         </w:rPr>
-        <w:lastRenderedPageBreak/>
         <w:drawing>
           <wp:anchor distT="0" distB="0" distL="114300" distR="114300" simplePos="0" relativeHeight="251658240" behindDoc="1" locked="0" layoutInCell="1" allowOverlap="1" wp14:anchorId="7F5625B7" wp14:editId="1A35DFDF">
             <wp:simplePos x="0" y="0"/>
@@ -1208,7 +1894,7 @@
                     </pic:cNvPicPr>
                   </pic:nvPicPr>
                   <pic:blipFill>
-                    <a:blip r:embed="rId6">
+                    <a:blip r:embed="rId7">
                       <a:extLst>
                         <a:ext uri="{28A0092B-C50C-407E-A947-70E740481C1C}">
                           <a14:useLocalDpi xmlns:a14="http://schemas.microsoft.com/office/drawing/2010/main" val="0"/>
@@ -1281,7 +1967,7 @@
         </w:rPr>
         <w:t xml:space="preserve"> </w:t>
       </w:r>
-      <w:hyperlink r:id="rId7" w:history="1">
+      <w:hyperlink r:id="rId8" w:history="1">
         <w:r>
           <w:rPr>
             <w:rStyle w:val="Hyperlink"/>
@@ -1318,7 +2004,7 @@
       <w:pPr>
         <w:bidi/>
         <w:rPr>
-          <w:rFonts w:cs="B Nazanin" w:hint="cs"/>
+          <w:rFonts w:cs="B Nazanin"/>
           <w:sz w:val="28"/>
           <w:szCs w:val="28"/>
           <w:rtl/>
@@ -1552,7 +2238,18 @@
           <w:rtl/>
           <w:lang w:bidi="fa-IR"/>
         </w:rPr>
-        <w:t>و شامل کد ها و کتابخانه های آماده است تا به دیگر برنامه نویسان در نوشتن ساده تر کد کمک کند تا آنان درگیر مفاهیم پایه برنامه نویسی نشوند.</w:t>
+        <w:t xml:space="preserve">و شامل کد ها و کتابخانه </w:t>
+      </w:r>
+      <w:r>
+        <w:rPr>
+          <w:rFonts w:cs="B Nazanin" w:hint="cs"/>
+          <w:sz w:val="28"/>
+          <w:szCs w:val="28"/>
+          <w:rtl/>
+          <w:lang w:bidi="fa-IR"/>
+        </w:rPr>
+        <w:lastRenderedPageBreak/>
+        <w:t>های آماده است تا به دیگر برنامه نویسان در نوشتن ساده تر کد کمک کند تا آنان درگیر مفاهیم پایه برنامه نویسی نشوند.</w:t>
       </w:r>
       <w:r>
         <w:rPr>
@@ -1646,7 +2343,6 @@
           <w:rtl/>
           <w:lang w:bidi="fa-IR"/>
         </w:rPr>
-        <w:lastRenderedPageBreak/>
         <w:t>برای مثال: فریم ورک جنگو یک ساختار کد آماده برای طراحی و توسعه سریع و آسان وبسایت ها</w:t>
       </w:r>
       <w:r>
@@ -1704,7 +2400,7 @@
       <w:pPr>
         <w:bidi/>
         <w:rPr>
-          <w:rFonts w:cs="B Nazanin" w:hint="cs"/>
+          <w:rFonts w:cs="B Nazanin"/>
           <w:sz w:val="28"/>
           <w:szCs w:val="28"/>
           <w:rtl/>
@@ -1911,7 +2607,7 @@
       <w:pPr>
         <w:bidi/>
         <w:rPr>
-          <w:rFonts w:cs="B Nazanin" w:hint="cs"/>
+          <w:rFonts w:cs="B Nazanin"/>
           <w:sz w:val="28"/>
           <w:szCs w:val="28"/>
           <w:rtl/>
@@ -1955,14 +2651,14 @@
       <w:pPr>
         <w:bidi/>
         <w:rPr>
-          <w:rFonts w:cs="B Nazanin" w:hint="cs"/>
-          <w:sz w:val="28"/>
-          <w:szCs w:val="28"/>
-          <w:rtl/>
-          <w:lang w:bidi="fa-IR"/>
-        </w:rPr>
-      </w:pPr>
-      <w:hyperlink r:id="rId8" w:history="1">
+          <w:rStyle w:val="Hyperlink"/>
+          <w:rFonts w:cs="B Nazanin"/>
+          <w:sz w:val="28"/>
+          <w:szCs w:val="28"/>
+          <w:lang w:bidi="fa-IR"/>
+        </w:rPr>
+      </w:pPr>
+      <w:hyperlink r:id="rId9" w:history="1">
         <w:r>
           <w:rPr>
             <w:rStyle w:val="Hyperlink"/>
@@ -1978,92 +2674,2106 @@
     <w:p>
       <w:pPr>
         <w:bidi/>
-        <w:jc w:val="center"/>
-        <w:rPr>
-          <w:rFonts w:cs="B Nazanin"/>
-          <w:sz w:val="28"/>
-          <w:szCs w:val="28"/>
-          <w:rtl/>
-          <w:lang w:bidi="fa-IR"/>
-        </w:rPr>
-      </w:pPr>
-    </w:p>
-    <w:p>
-      <w:pPr>
-        <w:bidi/>
-        <w:jc w:val="center"/>
-        <w:rPr>
-          <w:rFonts w:cs="B Nazanin"/>
-          <w:sz w:val="28"/>
-          <w:szCs w:val="28"/>
-          <w:rtl/>
-          <w:lang w:bidi="fa-IR"/>
-        </w:rPr>
-      </w:pPr>
-    </w:p>
-    <w:p>
-      <w:pPr>
-        <w:bidi/>
-        <w:jc w:val="center"/>
-        <w:rPr>
-          <w:rFonts w:cs="B Nazanin"/>
-          <w:sz w:val="28"/>
-          <w:szCs w:val="28"/>
-          <w:rtl/>
-          <w:lang w:bidi="fa-IR"/>
-        </w:rPr>
-      </w:pPr>
-    </w:p>
-    <w:p>
-      <w:pPr>
-        <w:bidi/>
-        <w:jc w:val="center"/>
-        <w:rPr>
-          <w:rFonts w:cs="B Nazanin"/>
-          <w:sz w:val="28"/>
-          <w:szCs w:val="28"/>
-          <w:rtl/>
-          <w:lang w:bidi="fa-IR"/>
-        </w:rPr>
-      </w:pPr>
-    </w:p>
-    <w:p>
-      <w:pPr>
-        <w:bidi/>
-        <w:rPr>
-          <w:rFonts w:cs="B Nazanin"/>
-          <w:sz w:val="28"/>
-          <w:szCs w:val="28"/>
-          <w:rtl/>
-          <w:lang w:bidi="fa-IR"/>
-        </w:rPr>
-      </w:pPr>
-    </w:p>
-    <w:p>
-      <w:pPr>
-        <w:bidi/>
-        <w:rPr>
-          <w:rFonts w:cs="B Nazanin" w:hint="cs"/>
-          <w:sz w:val="28"/>
-          <w:szCs w:val="28"/>
-          <w:rtl/>
-          <w:lang w:bidi="fa-IR"/>
-        </w:rPr>
-      </w:pPr>
-      <w:r>
-        <w:rPr>
-          <w:rFonts w:cs="B Nazanin" w:hint="cs"/>
-          <w:sz w:val="28"/>
-          <w:szCs w:val="28"/>
-          <w:rtl/>
-          <w:lang w:bidi="fa-IR"/>
-        </w:rPr>
-        <w:t>ی</w:t>
+        <w:rPr>
+          <w:rStyle w:val="Hyperlink"/>
+          <w:rFonts w:cs="B Nazanin"/>
+          <w:sz w:val="28"/>
+          <w:szCs w:val="28"/>
+          <w:lang w:bidi="fa-IR"/>
+        </w:rPr>
+      </w:pPr>
+    </w:p>
+    <w:p>
+      <w:pPr>
+        <w:bidi/>
+        <w:rPr>
+          <w:rStyle w:val="Hyperlink"/>
+          <w:rFonts w:cs="B Nazanin"/>
+          <w:sz w:val="28"/>
+          <w:szCs w:val="28"/>
+          <w:lang w:bidi="fa-IR"/>
+        </w:rPr>
+      </w:pPr>
+    </w:p>
+    <w:p>
+      <w:pPr>
+        <w:bidi/>
+        <w:rPr>
+          <w:rStyle w:val="Hyperlink"/>
+          <w:rFonts w:cs="B Nazanin"/>
+          <w:sz w:val="28"/>
+          <w:szCs w:val="28"/>
+          <w:lang w:bidi="fa-IR"/>
+        </w:rPr>
+      </w:pPr>
+    </w:p>
+    <w:p>
+      <w:pPr>
+        <w:bidi/>
+        <w:rPr>
+          <w:rStyle w:val="Hyperlink"/>
+          <w:rFonts w:cs="B Nazanin"/>
+          <w:sz w:val="28"/>
+          <w:szCs w:val="28"/>
+          <w:lang w:bidi="fa-IR"/>
+        </w:rPr>
+      </w:pPr>
+    </w:p>
+    <w:p>
+      <w:pPr>
+        <w:tabs>
+          <w:tab w:val="left" w:pos="1265"/>
+        </w:tabs>
+        <w:bidi/>
+        <w:rPr>
+          <w:rStyle w:val="Hyperlink"/>
+          <w:rFonts w:cs="B Nazanin"/>
+          <w:sz w:val="28"/>
+          <w:szCs w:val="28"/>
+          <w:lang w:bidi="fa-IR"/>
+        </w:rPr>
+      </w:pPr>
+    </w:p>
+    <w:p>
+      <w:pPr>
+        <w:tabs>
+          <w:tab w:val="left" w:pos="1265"/>
+        </w:tabs>
+        <w:bidi/>
+        <w:rPr>
+          <w:rFonts w:cs="B Nazanin"/>
+          <w:sz w:val="28"/>
+          <w:szCs w:val="28"/>
+          <w:lang w:bidi="fa-IR"/>
+        </w:rPr>
+      </w:pPr>
+      <w:r>
+        <w:rPr>
+          <w:rFonts w:cs="B Nazanin" w:hint="cs"/>
+          <w:sz w:val="28"/>
+          <w:szCs w:val="28"/>
+          <w:rtl/>
+          <w:lang w:bidi="fa-IR"/>
+        </w:rPr>
+        <w:t>1- ساخت و شروع اولین اپ</w:t>
+      </w:r>
+    </w:p>
+    <w:p>
+      <w:pPr>
+        <w:tabs>
+          <w:tab w:val="left" w:pos="1265"/>
+        </w:tabs>
+        <w:bidi/>
+        <w:rPr>
+          <w:rFonts w:cs="B Nazanin" w:hint="cs"/>
+          <w:sz w:val="28"/>
+          <w:szCs w:val="28"/>
+          <w:rtl/>
+          <w:lang w:bidi="fa-IR"/>
+        </w:rPr>
+      </w:pPr>
+      <w:r>
+        <w:rPr>
+          <w:rFonts w:cs="B Nazanin" w:hint="cs"/>
+          <w:sz w:val="28"/>
+          <w:szCs w:val="28"/>
+          <w:rtl/>
+          <w:lang w:bidi="fa-IR"/>
+        </w:rPr>
+        <w:t xml:space="preserve">در </w:t>
+      </w:r>
+      <w:r>
+        <w:rPr>
+          <w:rFonts w:cs="B Nazanin"/>
+          <w:sz w:val="28"/>
+          <w:szCs w:val="28"/>
+          <w:lang w:bidi="fa-IR"/>
+        </w:rPr>
+        <w:t>polls/admin</w:t>
+      </w:r>
+    </w:p>
+    <w:bookmarkStart w:id="0" w:name="_MON_1785133487"/>
+    <w:bookmarkEnd w:id="0"/>
+    <w:p>
+      <w:pPr>
+        <w:tabs>
+          <w:tab w:val="left" w:pos="1265"/>
+        </w:tabs>
+        <w:bidi/>
+        <w:rPr>
+          <w:rFonts w:cs="B Nazanin" w:hint="cs"/>
+          <w:sz w:val="28"/>
+          <w:szCs w:val="28"/>
+          <w:rtl/>
+          <w:lang w:bidi="fa-IR"/>
+        </w:rPr>
+      </w:pPr>
+      <w:r>
+        <w:rPr>
+          <w:rFonts w:cs="B Nazanin"/>
+          <w:sz w:val="28"/>
+          <w:szCs w:val="28"/>
+          <w:lang w:bidi="fa-IR"/>
+        </w:rPr>
+        <w:object w:dxaOrig="9360" w:dyaOrig="735" w14:anchorId="15DC287E">
+          <v:shapetype id="_x0000_t75" coordsize="21600,21600" o:spt="75" o:preferrelative="t" path="m@4@5l@4@11@9@11@9@5xe" filled="f" stroked="f">
+            <v:stroke joinstyle="miter"/>
+            <v:formulas>
+              <v:f eqn="if lineDrawn pixelLineWidth 0"/>
+              <v:f eqn="sum @0 1 0"/>
+              <v:f eqn="sum 0 0 @1"/>
+              <v:f eqn="prod @2 1 2"/>
+              <v:f eqn="prod @3 21600 pixelWidth"/>
+              <v:f eqn="prod @3 21600 pixelHeight"/>
+              <v:f eqn="sum @0 0 1"/>
+              <v:f eqn="prod @6 1 2"/>
+              <v:f eqn="prod @7 21600 pixelWidth"/>
+              <v:f eqn="sum @8 21600 0"/>
+              <v:f eqn="prod @7 21600 pixelHeight"/>
+              <v:f eqn="sum @10 21600 0"/>
+            </v:formulas>
+            <v:path o:extrusionok="f" gradientshapeok="t" o:connecttype="rect"/>
+            <o:lock v:ext="edit" aspectratio="t"/>
+          </v:shapetype>
+          <v:shape id="_x0000_i1078" type="#_x0000_t75" style="width:468pt;height:37pt" o:ole="">
+            <v:imagedata r:id="rId10" o:title=""/>
+          </v:shape>
+          <o:OLEObject Type="Embed" ProgID="Word.Document.12" ShapeID="_x0000_i1078" DrawAspect="Content" ObjectID="_1785149453" r:id="rId11">
+            <o:FieldCodes>\s</o:FieldCodes>
+          </o:OLEObject>
+        </w:object>
+      </w:r>
+      <w:r>
+        <w:rPr>
+          <w:rFonts w:cs="B Nazanin" w:hint="cs"/>
+          <w:sz w:val="28"/>
+          <w:szCs w:val="28"/>
+          <w:rtl/>
+          <w:lang w:bidi="fa-IR"/>
+        </w:rPr>
+        <w:t xml:space="preserve">در </w:t>
+      </w:r>
+      <w:r>
+        <w:rPr>
+          <w:rFonts w:cs="B Nazanin"/>
+          <w:sz w:val="28"/>
+          <w:szCs w:val="28"/>
+          <w:lang w:bidi="fa-IR"/>
+        </w:rPr>
+        <w:t>myproject/settings</w:t>
+      </w:r>
+    </w:p>
+    <w:bookmarkStart w:id="1" w:name="_MON_1785131710"/>
+    <w:bookmarkEnd w:id="1"/>
+    <w:p>
+      <w:pPr>
+        <w:tabs>
+          <w:tab w:val="left" w:pos="1265"/>
+        </w:tabs>
+        <w:bidi/>
+        <w:rPr>
+          <w:rFonts w:cs="B Nazanin"/>
+          <w:sz w:val="28"/>
+          <w:szCs w:val="28"/>
+          <w:rtl/>
+          <w:lang w:bidi="fa-IR"/>
+        </w:rPr>
+      </w:pPr>
+      <w:r>
+        <w:rPr>
+          <w:rFonts w:cs="B Nazanin"/>
+          <w:sz w:val="28"/>
+          <w:szCs w:val="28"/>
+          <w:lang w:bidi="fa-IR"/>
+        </w:rPr>
+        <w:object w:dxaOrig="9372" w:dyaOrig="3015" w14:anchorId="16E34E45">
+          <v:shape id="_x0000_i1158" type="#_x0000_t75" style="width:468.5pt;height:151pt" o:ole="">
+            <v:imagedata r:id="rId12" o:title=""/>
+          </v:shape>
+          <o:OLEObject Type="Embed" ProgID="Word.Document.12" ShapeID="_x0000_i1158" DrawAspect="Content" ObjectID="_1785149454" r:id="rId13">
+            <o:FieldCodes>\s</o:FieldCodes>
+          </o:OLEObject>
+        </w:object>
+      </w:r>
+    </w:p>
+    <w:p>
+      <w:pPr>
+        <w:tabs>
+          <w:tab w:val="left" w:pos="1265"/>
+        </w:tabs>
+        <w:bidi/>
+        <w:rPr>
+          <w:rFonts w:cs="B Nazanin" w:hint="cs"/>
+          <w:sz w:val="28"/>
+          <w:szCs w:val="28"/>
+          <w:rtl/>
+          <w:lang w:bidi="fa-IR"/>
+        </w:rPr>
+      </w:pPr>
+      <w:r>
+        <w:rPr>
+          <w:rFonts w:cs="B Nazanin" w:hint="cs"/>
+          <w:sz w:val="28"/>
+          <w:szCs w:val="28"/>
+          <w:rtl/>
+          <w:lang w:bidi="fa-IR"/>
+        </w:rPr>
+        <w:t xml:space="preserve">در </w:t>
+      </w:r>
+      <w:r>
+        <w:rPr>
+          <w:rFonts w:cs="B Nazanin"/>
+          <w:sz w:val="28"/>
+          <w:szCs w:val="28"/>
+          <w:lang w:bidi="fa-IR"/>
+        </w:rPr>
+        <w:t>polls/apps.py</w:t>
+      </w:r>
+    </w:p>
+    <w:bookmarkStart w:id="2" w:name="_MON_1785133672"/>
+    <w:bookmarkEnd w:id="2"/>
+    <w:p>
+      <w:pPr>
+        <w:tabs>
+          <w:tab w:val="left" w:pos="1265"/>
+        </w:tabs>
+        <w:bidi/>
+        <w:rPr>
+          <w:rFonts w:cs="B Nazanin"/>
+          <w:sz w:val="28"/>
+          <w:szCs w:val="28"/>
+          <w:rtl/>
+          <w:lang w:bidi="fa-IR"/>
+        </w:rPr>
+      </w:pPr>
+      <w:r>
+        <w:rPr>
+          <w:rFonts w:cs="B Nazanin"/>
+          <w:sz w:val="28"/>
+          <w:szCs w:val="28"/>
+          <w:lang w:bidi="fa-IR"/>
+        </w:rPr>
+        <w:object w:dxaOrig="9420" w:dyaOrig="1875" w14:anchorId="4C1BCEE0">
+          <v:shape id="_x0000_i1166" type="#_x0000_t75" style="width:471pt;height:94pt" o:ole="">
+            <v:imagedata r:id="rId14" o:title=""/>
+          </v:shape>
+          <o:OLEObject Type="Embed" ProgID="Word.Document.12" ShapeID="_x0000_i1166" DrawAspect="Content" ObjectID="_1785149455" r:id="rId15">
+            <o:FieldCodes>\s</o:FieldCodes>
+          </o:OLEObject>
+        </w:object>
+      </w:r>
+    </w:p>
+    <w:p>
+      <w:pPr>
+        <w:tabs>
+          <w:tab w:val="left" w:pos="1265"/>
+        </w:tabs>
+        <w:bidi/>
+        <w:rPr>
+          <w:rFonts w:cs="B Nazanin"/>
+          <w:sz w:val="28"/>
+          <w:szCs w:val="28"/>
+          <w:rtl/>
+          <w:lang w:bidi="fa-IR"/>
+        </w:rPr>
+      </w:pPr>
+      <w:r>
+        <w:rPr>
+          <w:rFonts w:cs="B Nazanin" w:hint="cs"/>
+          <w:sz w:val="28"/>
+          <w:szCs w:val="28"/>
+          <w:rtl/>
+          <w:lang w:bidi="fa-IR"/>
+        </w:rPr>
+        <w:t>2-</w:t>
+      </w:r>
+    </w:p>
+    <w:p>
+      <w:pPr>
+        <w:tabs>
+          <w:tab w:val="left" w:pos="1265"/>
+        </w:tabs>
+        <w:bidi/>
+        <w:rPr>
+          <w:rFonts w:cs="B Nazanin"/>
+          <w:sz w:val="28"/>
+          <w:szCs w:val="28"/>
+          <w:rtl/>
+          <w:lang w:bidi="fa-IR"/>
+        </w:rPr>
+      </w:pPr>
+      <w:r>
+        <w:rPr>
+          <w:rFonts w:cs="B Nazanin" w:hint="cs"/>
+          <w:sz w:val="28"/>
+          <w:szCs w:val="28"/>
+          <w:rtl/>
+          <w:lang w:bidi="fa-IR"/>
+        </w:rPr>
+        <w:lastRenderedPageBreak/>
+        <w:t xml:space="preserve">در </w:t>
+      </w:r>
+      <w:r>
+        <w:rPr>
+          <w:rFonts w:cs="B Nazanin"/>
+          <w:sz w:val="28"/>
+          <w:szCs w:val="28"/>
+          <w:lang w:bidi="fa-IR"/>
+        </w:rPr>
+        <w:t>polls/models</w:t>
+      </w:r>
+      <w:r>
+        <w:rPr>
+          <w:rFonts w:cs="B Nazanin" w:hint="cs"/>
+          <w:sz w:val="28"/>
+          <w:szCs w:val="28"/>
+          <w:rtl/>
+          <w:lang w:bidi="fa-IR"/>
+        </w:rPr>
+        <w:t xml:space="preserve"> </w:t>
+      </w:r>
+      <w:bookmarkStart w:id="3" w:name="_MON_1785132009"/>
+      <w:bookmarkEnd w:id="3"/>
+      <w:r>
+        <w:rPr>
+          <w:rFonts w:cs="B Nazanin"/>
+          <w:sz w:val="28"/>
+          <w:szCs w:val="28"/>
+          <w:lang w:bidi="fa-IR"/>
+        </w:rPr>
+        <w:object w:dxaOrig="9360" w:dyaOrig="1305" w14:anchorId="38DD477F">
+          <v:shape id="_x0000_i1181" type="#_x0000_t75" style="width:468pt;height:65.5pt" o:ole="">
+            <v:imagedata r:id="rId16" o:title=""/>
+          </v:shape>
+          <o:OLEObject Type="Embed" ProgID="Word.Document.12" ShapeID="_x0000_i1181" DrawAspect="Content" ObjectID="_1785149456" r:id="rId17">
+            <o:FieldCodes>\s</o:FieldCodes>
+          </o:OLEObject>
+        </w:object>
+      </w:r>
+      <w:bookmarkStart w:id="4" w:name="_MON_1785132062"/>
+      <w:bookmarkEnd w:id="4"/>
+      <w:r>
+        <w:rPr>
+          <w:rFonts w:cs="B Nazanin"/>
+          <w:sz w:val="28"/>
+          <w:szCs w:val="28"/>
+          <w:lang w:bidi="fa-IR"/>
+        </w:rPr>
+        <w:object w:dxaOrig="9360" w:dyaOrig="1305" w14:anchorId="04D64EEF">
+          <v:shape id="_x0000_i1182" type="#_x0000_t75" style="width:468pt;height:65.5pt" o:ole="">
+            <v:imagedata r:id="rId18" o:title=""/>
+          </v:shape>
+          <o:OLEObject Type="Embed" ProgID="Word.Document.12" ShapeID="_x0000_i1182" DrawAspect="Content" ObjectID="_1785149457" r:id="rId19">
+            <o:FieldCodes>\s</o:FieldCodes>
+          </o:OLEObject>
+        </w:object>
+      </w:r>
+      <w:bookmarkStart w:id="5" w:name="_MON_1785132164"/>
+      <w:bookmarkEnd w:id="5"/>
+      <w:r>
+        <w:rPr>
+          <w:rFonts w:cs="B Nazanin"/>
+          <w:sz w:val="28"/>
+          <w:szCs w:val="28"/>
+          <w:lang w:bidi="fa-IR"/>
+        </w:rPr>
+        <w:object w:dxaOrig="9360" w:dyaOrig="1305" w14:anchorId="680D67AD">
+          <v:shape id="_x0000_i1183" type="#_x0000_t75" style="width:468pt;height:65.5pt" o:ole="">
+            <v:imagedata r:id="rId20" o:title=""/>
+          </v:shape>
+          <o:OLEObject Type="Embed" ProgID="Word.Document.12" ShapeID="_x0000_i1183" DrawAspect="Content" ObjectID="_1785149458" r:id="rId21">
+            <o:FieldCodes>\s</o:FieldCodes>
+          </o:OLEObject>
+        </w:object>
+      </w:r>
+    </w:p>
+    <w:p>
+      <w:pPr>
+        <w:tabs>
+          <w:tab w:val="left" w:pos="1265"/>
+        </w:tabs>
+        <w:bidi/>
+        <w:rPr>
+          <w:rFonts w:cs="B Nazanin"/>
+          <w:sz w:val="28"/>
+          <w:szCs w:val="28"/>
+          <w:lang w:bidi="fa-IR"/>
+        </w:rPr>
+      </w:pPr>
+      <w:r>
+        <w:rPr>
+          <w:rFonts w:cs="B Nazanin" w:hint="cs"/>
+          <w:sz w:val="28"/>
+          <w:szCs w:val="28"/>
+          <w:rtl/>
+          <w:lang w:bidi="fa-IR"/>
+        </w:rPr>
+        <w:t>کد مایگریت کردن(یادم نمیاد)</w:t>
+      </w:r>
+      <w:r>
+        <w:rPr>
+          <mc:AlternateContent>
+            <mc:Choice Requires="w16se">
+              <w:rFonts w:cs="B Nazanin"/>
+            </mc:Choice>
+            <mc:Fallback>
+              <w:rFonts w:ascii="Segoe UI Emoji" w:eastAsia="Segoe UI Emoji" w:hAnsi="Segoe UI Emoji" w:cs="Segoe UI Emoji"/>
+            </mc:Fallback>
+          </mc:AlternateContent>
+          <w:sz w:val="28"/>
+          <w:szCs w:val="28"/>
+          <w:lang w:bidi="fa-IR"/>
+        </w:rPr>
+        <mc:AlternateContent>
+          <mc:Choice Requires="w16se">
+            <w16se:symEx w16se:font="Segoe UI Emoji" w16se:char="2639"/>
+          </mc:Choice>
+          <mc:Fallback>
+            <w:t>☹</w:t>
+          </mc:Fallback>
+        </mc:AlternateContent>
+      </w:r>
+    </w:p>
+    <w:p>
+      <w:pPr>
+        <w:tabs>
+          <w:tab w:val="left" w:pos="1265"/>
+        </w:tabs>
+        <w:bidi/>
+        <w:rPr>
+          <w:rFonts w:cs="B Nazanin"/>
+          <w:sz w:val="28"/>
+          <w:szCs w:val="28"/>
+          <w:rtl/>
+          <w:lang w:bidi="fa-IR"/>
+        </w:rPr>
+      </w:pPr>
+      <w:r>
+        <w:rPr>
+          <w:rFonts w:cs="B Nazanin" w:hint="cs"/>
+          <w:sz w:val="28"/>
+          <w:szCs w:val="28"/>
+          <w:rtl/>
+          <w:lang w:bidi="fa-IR"/>
+        </w:rPr>
+        <w:t xml:space="preserve">3- ساخت یوزر و سوپریوزر:در </w:t>
+      </w:r>
+      <w:r>
+        <w:rPr>
+          <w:rFonts w:cs="B Nazanin"/>
+          <w:sz w:val="28"/>
+          <w:szCs w:val="28"/>
+          <w:lang w:bidi="fa-IR"/>
+        </w:rPr>
+        <w:t>shell</w:t>
+      </w:r>
+    </w:p>
+    <w:bookmarkStart w:id="6" w:name="_MON_1785132519"/>
+    <w:bookmarkEnd w:id="6"/>
+    <w:p>
+      <w:pPr>
+        <w:tabs>
+          <w:tab w:val="left" w:pos="1265"/>
+        </w:tabs>
+        <w:bidi/>
+        <w:rPr>
+          <w:rFonts w:cs="B Nazanin"/>
+          <w:sz w:val="28"/>
+          <w:szCs w:val="28"/>
+          <w:lang w:bidi="fa-IR"/>
+        </w:rPr>
+      </w:pPr>
+      <w:r>
+        <w:rPr>
+          <w:rFonts w:cs="B Nazanin"/>
+          <w:sz w:val="28"/>
+          <w:szCs w:val="28"/>
+          <w:lang w:bidi="fa-IR"/>
+        </w:rPr>
+        <w:object w:dxaOrig="9360" w:dyaOrig="895" w14:anchorId="2B0A7693">
+          <v:shape id="_x0000_i1051" type="#_x0000_t75" style="width:468pt;height:45pt" o:ole="">
+            <v:imagedata r:id="rId22" o:title=""/>
+          </v:shape>
+          <o:OLEObject Type="Embed" ProgID="Word.Document.12" ShapeID="_x0000_i1051" DrawAspect="Content" ObjectID="_1785149459" r:id="rId23">
+            <o:FieldCodes>\s</o:FieldCodes>
+          </o:OLEObject>
+        </w:object>
+      </w:r>
+      <w:bookmarkStart w:id="7" w:name="_MON_1785132393"/>
+      <w:bookmarkEnd w:id="7"/>
+      <w:r>
+        <w:rPr>
+          <w:rFonts w:cs="B Nazanin"/>
+          <w:sz w:val="28"/>
+          <w:szCs w:val="28"/>
+          <w:lang w:bidi="fa-IR"/>
+        </w:rPr>
+        <w:object w:dxaOrig="9360" w:dyaOrig="1185" w14:anchorId="07C140F6">
+          <v:shape id="_x0000_i1046" type="#_x0000_t75" style="width:468pt;height:59.5pt" o:ole="">
+            <v:imagedata r:id="rId24" o:title=""/>
+          </v:shape>
+          <o:OLEObject Type="Embed" ProgID="Word.Document.12" ShapeID="_x0000_i1046" DrawAspect="Content" ObjectID="_1785149460" r:id="rId25">
+            <o:FieldCodes>\s</o:FieldCodes>
+          </o:OLEObject>
+        </w:object>
+      </w:r>
+    </w:p>
+    <w:p>
+      <w:pPr>
+        <w:tabs>
+          <w:tab w:val="left" w:pos="1265"/>
+        </w:tabs>
+        <w:bidi/>
+        <w:rPr>
+          <w:rFonts w:cs="B Nazanin"/>
+          <w:sz w:val="28"/>
+          <w:szCs w:val="28"/>
+          <w:lang w:bidi="fa-IR"/>
+        </w:rPr>
+      </w:pPr>
+      <w:r>
+        <w:rPr>
+          <w:rFonts w:cs="B Nazanin" w:hint="cs"/>
+          <w:sz w:val="28"/>
+          <w:szCs w:val="28"/>
+          <w:rtl/>
+          <w:lang w:bidi="fa-IR"/>
+        </w:rPr>
+        <w:t xml:space="preserve">6- </w:t>
+      </w:r>
+      <w:r>
+        <w:rPr>
+          <w:rFonts w:cs="B Nazanin" w:hint="cs"/>
+          <w:sz w:val="28"/>
+          <w:szCs w:val="28"/>
+          <w:rtl/>
+          <w:lang w:bidi="fa-IR"/>
+        </w:rPr>
+        <w:t xml:space="preserve">تعریف تابع </w:t>
+      </w:r>
+      <w:r>
+        <w:rPr>
+          <w:rFonts w:cs="B Nazanin"/>
+          <w:sz w:val="28"/>
+          <w:szCs w:val="28"/>
+          <w:lang w:bidi="fa-IR"/>
+        </w:rPr>
+        <w:t xml:space="preserve">index </w:t>
+      </w:r>
+      <w:r>
+        <w:rPr>
+          <w:rFonts w:cs="B Nazanin" w:hint="cs"/>
+          <w:sz w:val="28"/>
+          <w:szCs w:val="28"/>
+          <w:rtl/>
+          <w:lang w:bidi="fa-IR"/>
+        </w:rPr>
+        <w:t xml:space="preserve">در </w:t>
+      </w:r>
+      <w:r>
+        <w:rPr>
+          <w:rFonts w:cs="B Nazanin"/>
+          <w:sz w:val="28"/>
+          <w:szCs w:val="28"/>
+          <w:lang w:bidi="fa-IR"/>
+        </w:rPr>
+        <w:t>views</w:t>
+      </w:r>
+    </w:p>
+    <w:p>
+      <w:pPr>
+        <w:tabs>
+          <w:tab w:val="left" w:pos="1265"/>
+        </w:tabs>
+        <w:bidi/>
+        <w:rPr>
+          <w:rFonts w:cs="B Nazanin"/>
+          <w:sz w:val="28"/>
+          <w:szCs w:val="28"/>
+          <w:lang w:bidi="fa-IR"/>
+        </w:rPr>
+      </w:pPr>
+      <w:r>
+        <w:rPr>
+          <w:rFonts w:cs="B Nazanin" w:hint="cs"/>
+          <w:sz w:val="28"/>
+          <w:szCs w:val="28"/>
+          <w:rtl/>
+          <w:lang w:bidi="fa-IR"/>
+        </w:rPr>
+        <w:t xml:space="preserve">در </w:t>
+      </w:r>
+      <w:r>
+        <w:rPr>
+          <w:rFonts w:cs="B Nazanin"/>
+          <w:sz w:val="28"/>
+          <w:szCs w:val="28"/>
+          <w:lang w:bidi="fa-IR"/>
+        </w:rPr>
+        <w:t>polls/views</w:t>
+      </w:r>
+    </w:p>
+    <w:p>
+      <w:pPr>
+        <w:shd w:val="clear" w:color="auto" w:fill="1F1F1F"/>
+        <w:spacing w:after="0" w:line="285" w:lineRule="atLeast"/>
+        <w:rPr>
+          <w:rFonts w:ascii="Consolas" w:eastAsia="Times New Roman" w:hAnsi="Consolas" w:cs="Times New Roman"/>
+          <w:color w:val="CCCCCC"/>
+          <w:sz w:val="21"/>
+          <w:szCs w:val="21"/>
+        </w:rPr>
+      </w:pPr>
+      <w:r>
+        <w:rPr>
+          <w:rFonts w:ascii="Consolas" w:eastAsia="Times New Roman" w:hAnsi="Consolas" w:cs="Times New Roman"/>
+          <w:color w:val="C586C0"/>
+          <w:sz w:val="21"/>
+          <w:szCs w:val="21"/>
+        </w:rPr>
+        <w:t>from</w:t>
+      </w:r>
+      <w:r>
+        <w:rPr>
+          <w:rFonts w:ascii="Consolas" w:eastAsia="Times New Roman" w:hAnsi="Consolas" w:cs="Times New Roman"/>
+          <w:color w:val="CCCCCC"/>
+          <w:sz w:val="21"/>
+          <w:szCs w:val="21"/>
+        </w:rPr>
+        <w:t xml:space="preserve"> </w:t>
+      </w:r>
+      <w:proofErr w:type="gramStart"/>
+      <w:r>
+        <w:rPr>
+          <w:rFonts w:ascii="Consolas" w:eastAsia="Times New Roman" w:hAnsi="Consolas" w:cs="Times New Roman"/>
+          <w:color w:val="4EC9B0"/>
+          <w:sz w:val="21"/>
+          <w:szCs w:val="21"/>
+        </w:rPr>
+        <w:t>django</w:t>
+      </w:r>
+      <w:r>
+        <w:rPr>
+          <w:rFonts w:ascii="Consolas" w:eastAsia="Times New Roman" w:hAnsi="Consolas" w:cs="Times New Roman"/>
+          <w:color w:val="CCCCCC"/>
+          <w:sz w:val="21"/>
+          <w:szCs w:val="21"/>
+        </w:rPr>
+        <w:t>.</w:t>
+      </w:r>
+      <w:r>
+        <w:rPr>
+          <w:rFonts w:ascii="Consolas" w:eastAsia="Times New Roman" w:hAnsi="Consolas" w:cs="Times New Roman"/>
+          <w:color w:val="4EC9B0"/>
+          <w:sz w:val="21"/>
+          <w:szCs w:val="21"/>
+        </w:rPr>
+        <w:t>shortcuts</w:t>
+      </w:r>
+      <w:proofErr w:type="gramEnd"/>
+      <w:r>
+        <w:rPr>
+          <w:rFonts w:ascii="Consolas" w:eastAsia="Times New Roman" w:hAnsi="Consolas" w:cs="Times New Roman"/>
+          <w:color w:val="CCCCCC"/>
+          <w:sz w:val="21"/>
+          <w:szCs w:val="21"/>
+        </w:rPr>
+        <w:t xml:space="preserve"> </w:t>
+      </w:r>
+      <w:r>
+        <w:rPr>
+          <w:rFonts w:ascii="Consolas" w:eastAsia="Times New Roman" w:hAnsi="Consolas" w:cs="Times New Roman"/>
+          <w:color w:val="C586C0"/>
+          <w:sz w:val="21"/>
+          <w:szCs w:val="21"/>
+        </w:rPr>
+        <w:t>import</w:t>
+      </w:r>
+      <w:r>
+        <w:rPr>
+          <w:rFonts w:ascii="Consolas" w:eastAsia="Times New Roman" w:hAnsi="Consolas" w:cs="Times New Roman"/>
+          <w:color w:val="CCCCCC"/>
+          <w:sz w:val="21"/>
+          <w:szCs w:val="21"/>
+        </w:rPr>
+        <w:t xml:space="preserve"> </w:t>
+      </w:r>
+      <w:r>
+        <w:rPr>
+          <w:rFonts w:ascii="Consolas" w:eastAsia="Times New Roman" w:hAnsi="Consolas" w:cs="Times New Roman"/>
+          <w:color w:val="DCDCAA"/>
+          <w:sz w:val="21"/>
+          <w:szCs w:val="21"/>
+        </w:rPr>
+        <w:t>render</w:t>
+      </w:r>
+    </w:p>
+    <w:p>
+      <w:pPr>
+        <w:shd w:val="clear" w:color="auto" w:fill="1F1F1F"/>
+        <w:spacing w:after="0" w:line="285" w:lineRule="atLeast"/>
+        <w:rPr>
+          <w:rFonts w:ascii="Consolas" w:eastAsia="Times New Roman" w:hAnsi="Consolas" w:cs="Times New Roman"/>
+          <w:color w:val="CCCCCC"/>
+          <w:sz w:val="21"/>
+          <w:szCs w:val="21"/>
+        </w:rPr>
+      </w:pPr>
+      <w:r>
+        <w:rPr>
+          <w:rFonts w:ascii="Consolas" w:eastAsia="Times New Roman" w:hAnsi="Consolas" w:cs="Times New Roman"/>
+          <w:color w:val="C586C0"/>
+          <w:sz w:val="21"/>
+          <w:szCs w:val="21"/>
+        </w:rPr>
+        <w:t>from</w:t>
+      </w:r>
+      <w:r>
+        <w:rPr>
+          <w:rFonts w:ascii="Consolas" w:eastAsia="Times New Roman" w:hAnsi="Consolas" w:cs="Times New Roman"/>
+          <w:color w:val="CCCCCC"/>
+          <w:sz w:val="21"/>
+          <w:szCs w:val="21"/>
+        </w:rPr>
+        <w:t xml:space="preserve"> </w:t>
+      </w:r>
+      <w:proofErr w:type="gramStart"/>
+      <w:r>
+        <w:rPr>
+          <w:rFonts w:ascii="Consolas" w:eastAsia="Times New Roman" w:hAnsi="Consolas" w:cs="Times New Roman"/>
+          <w:color w:val="4EC9B0"/>
+          <w:sz w:val="21"/>
+          <w:szCs w:val="21"/>
+        </w:rPr>
+        <w:t>django</w:t>
+      </w:r>
+      <w:r>
+        <w:rPr>
+          <w:rFonts w:ascii="Consolas" w:eastAsia="Times New Roman" w:hAnsi="Consolas" w:cs="Times New Roman"/>
+          <w:color w:val="CCCCCC"/>
+          <w:sz w:val="21"/>
+          <w:szCs w:val="21"/>
+        </w:rPr>
+        <w:t>.</w:t>
+      </w:r>
+      <w:r>
+        <w:rPr>
+          <w:rFonts w:ascii="Consolas" w:eastAsia="Times New Roman" w:hAnsi="Consolas" w:cs="Times New Roman"/>
+          <w:color w:val="4EC9B0"/>
+          <w:sz w:val="21"/>
+          <w:szCs w:val="21"/>
+        </w:rPr>
+        <w:t>http</w:t>
+      </w:r>
+      <w:proofErr w:type="gramEnd"/>
+      <w:r>
+        <w:rPr>
+          <w:rFonts w:ascii="Consolas" w:eastAsia="Times New Roman" w:hAnsi="Consolas" w:cs="Times New Roman"/>
+          <w:color w:val="CCCCCC"/>
+          <w:sz w:val="21"/>
+          <w:szCs w:val="21"/>
+        </w:rPr>
+        <w:t xml:space="preserve"> </w:t>
+      </w:r>
+      <w:r>
+        <w:rPr>
+          <w:rFonts w:ascii="Consolas" w:eastAsia="Times New Roman" w:hAnsi="Consolas" w:cs="Times New Roman"/>
+          <w:color w:val="C586C0"/>
+          <w:sz w:val="21"/>
+          <w:szCs w:val="21"/>
+        </w:rPr>
+        <w:t>import</w:t>
+      </w:r>
+      <w:r>
+        <w:rPr>
+          <w:rFonts w:ascii="Consolas" w:eastAsia="Times New Roman" w:hAnsi="Consolas" w:cs="Times New Roman"/>
+          <w:color w:val="CCCCCC"/>
+          <w:sz w:val="21"/>
+          <w:szCs w:val="21"/>
+        </w:rPr>
+        <w:t xml:space="preserve"> </w:t>
+      </w:r>
+      <w:r>
+        <w:rPr>
+          <w:rFonts w:ascii="Consolas" w:eastAsia="Times New Roman" w:hAnsi="Consolas" w:cs="Times New Roman"/>
+          <w:color w:val="4EC9B0"/>
+          <w:sz w:val="21"/>
+          <w:szCs w:val="21"/>
+        </w:rPr>
+        <w:t>HttpResponse</w:t>
+      </w:r>
+    </w:p>
+    <w:p>
+      <w:pPr>
+        <w:shd w:val="clear" w:color="auto" w:fill="1F1F1F"/>
+        <w:spacing w:after="0" w:line="285" w:lineRule="atLeast"/>
+        <w:rPr>
+          <w:rFonts w:ascii="Consolas" w:eastAsia="Times New Roman" w:hAnsi="Consolas" w:cs="Times New Roman"/>
+          <w:color w:val="CCCCCC"/>
+          <w:sz w:val="21"/>
+          <w:szCs w:val="21"/>
+        </w:rPr>
+      </w:pPr>
+      <w:r>
+        <w:rPr>
+          <w:rFonts w:ascii="Consolas" w:eastAsia="Times New Roman" w:hAnsi="Consolas" w:cs="Times New Roman"/>
+          <w:color w:val="569CD6"/>
+          <w:sz w:val="21"/>
+          <w:szCs w:val="21"/>
+        </w:rPr>
+        <w:t>def</w:t>
+      </w:r>
+      <w:r>
+        <w:rPr>
+          <w:rFonts w:ascii="Consolas" w:eastAsia="Times New Roman" w:hAnsi="Consolas" w:cs="Times New Roman"/>
+          <w:color w:val="CCCCCC"/>
+          <w:sz w:val="21"/>
+          <w:szCs w:val="21"/>
+        </w:rPr>
+        <w:t xml:space="preserve"> </w:t>
+      </w:r>
+      <w:r>
+        <w:rPr>
+          <w:rFonts w:ascii="Consolas" w:eastAsia="Times New Roman" w:hAnsi="Consolas" w:cs="Times New Roman"/>
+          <w:color w:val="DCDCAA"/>
+          <w:sz w:val="21"/>
+          <w:szCs w:val="21"/>
+        </w:rPr>
+        <w:t>index</w:t>
+      </w:r>
+      <w:r>
+        <w:rPr>
+          <w:rFonts w:ascii="Consolas" w:eastAsia="Times New Roman" w:hAnsi="Consolas" w:cs="Times New Roman"/>
+          <w:color w:val="CCCCCC"/>
+          <w:sz w:val="21"/>
+          <w:szCs w:val="21"/>
+        </w:rPr>
+        <w:t>(</w:t>
+      </w:r>
+      <w:r>
+        <w:rPr>
+          <w:rFonts w:ascii="Consolas" w:eastAsia="Times New Roman" w:hAnsi="Consolas" w:cs="Times New Roman"/>
+          <w:color w:val="9CDCFE"/>
+          <w:sz w:val="21"/>
+          <w:szCs w:val="21"/>
+        </w:rPr>
+        <w:t>request</w:t>
+      </w:r>
+      <w:r>
+        <w:rPr>
+          <w:rFonts w:ascii="Consolas" w:eastAsia="Times New Roman" w:hAnsi="Consolas" w:cs="Times New Roman"/>
+          <w:color w:val="CCCCCC"/>
+          <w:sz w:val="21"/>
+          <w:szCs w:val="21"/>
+        </w:rPr>
+        <w:t>):</w:t>
+      </w:r>
+    </w:p>
+    <w:p>
+      <w:pPr>
+        <w:shd w:val="clear" w:color="auto" w:fill="1F1F1F"/>
+        <w:spacing w:after="0" w:line="285" w:lineRule="atLeast"/>
+        <w:rPr>
+          <w:rFonts w:ascii="Consolas" w:eastAsia="Times New Roman" w:hAnsi="Consolas" w:cs="Times New Roman"/>
+          <w:color w:val="CCCCCC"/>
+          <w:sz w:val="21"/>
+          <w:szCs w:val="21"/>
+        </w:rPr>
+      </w:pPr>
+      <w:r>
+        <w:rPr>
+          <w:rFonts w:ascii="Consolas" w:eastAsia="Times New Roman" w:hAnsi="Consolas" w:cs="Times New Roman"/>
+          <w:color w:val="CCCCCC"/>
+          <w:sz w:val="21"/>
+          <w:szCs w:val="21"/>
+        </w:rPr>
+        <w:t xml:space="preserve">    </w:t>
+      </w:r>
+      <w:r>
+        <w:rPr>
+          <w:rFonts w:ascii="Consolas" w:eastAsia="Times New Roman" w:hAnsi="Consolas" w:cs="Times New Roman"/>
+          <w:color w:val="C586C0"/>
+          <w:sz w:val="21"/>
+          <w:szCs w:val="21"/>
+        </w:rPr>
+        <w:t>return</w:t>
+      </w:r>
+      <w:r>
+        <w:rPr>
+          <w:rFonts w:ascii="Consolas" w:eastAsia="Times New Roman" w:hAnsi="Consolas" w:cs="Times New Roman"/>
+          <w:color w:val="CCCCCC"/>
+          <w:sz w:val="21"/>
+          <w:szCs w:val="21"/>
+        </w:rPr>
+        <w:t xml:space="preserve"> </w:t>
+      </w:r>
+      <w:proofErr w:type="gramStart"/>
+      <w:r>
+        <w:rPr>
+          <w:rFonts w:ascii="Consolas" w:eastAsia="Times New Roman" w:hAnsi="Consolas" w:cs="Times New Roman"/>
+          <w:color w:val="4EC9B0"/>
+          <w:sz w:val="21"/>
+          <w:szCs w:val="21"/>
+        </w:rPr>
+        <w:t>HttpResponse</w:t>
+      </w:r>
+      <w:r>
+        <w:rPr>
+          <w:rFonts w:ascii="Consolas" w:eastAsia="Times New Roman" w:hAnsi="Consolas" w:cs="Times New Roman"/>
+          <w:color w:val="CCCCCC"/>
+          <w:sz w:val="21"/>
+          <w:szCs w:val="21"/>
+        </w:rPr>
+        <w:t>(</w:t>
+      </w:r>
+      <w:proofErr w:type="gramEnd"/>
+      <w:r>
+        <w:rPr>
+          <w:rFonts w:ascii="Consolas" w:eastAsia="Times New Roman" w:hAnsi="Consolas" w:cs="Times New Roman"/>
+          <w:color w:val="CE9178"/>
+          <w:sz w:val="21"/>
+          <w:szCs w:val="21"/>
+        </w:rPr>
+        <w:t>"Hello, world. You're at the polls index."</w:t>
+      </w:r>
+      <w:r>
+        <w:rPr>
+          <w:rFonts w:ascii="Consolas" w:eastAsia="Times New Roman" w:hAnsi="Consolas" w:cs="Times New Roman"/>
+          <w:color w:val="CCCCCC"/>
+          <w:sz w:val="21"/>
+          <w:szCs w:val="21"/>
+        </w:rPr>
+        <w:t>)</w:t>
+      </w:r>
+    </w:p>
+    <w:bookmarkStart w:id="8" w:name="_MON_1785143422"/>
+    <w:bookmarkEnd w:id="8"/>
+    <w:p>
+      <w:pPr>
+        <w:tabs>
+          <w:tab w:val="left" w:pos="1265"/>
+        </w:tabs>
+        <w:bidi/>
+        <w:rPr>
+          <w:rFonts w:cs="B Nazanin" w:hint="cs"/>
+          <w:sz w:val="28"/>
+          <w:szCs w:val="28"/>
+          <w:lang w:bidi="fa-IR"/>
+        </w:rPr>
+      </w:pPr>
+      <w:r>
+        <w:rPr>
+          <w:rFonts w:cs="B Nazanin"/>
+          <w:sz w:val="28"/>
+          <w:szCs w:val="28"/>
+          <w:lang w:bidi="fa-IR"/>
+        </w:rPr>
+        <w:object w:dxaOrig="9360" w:dyaOrig="450" w14:anchorId="612D0DF6">
+          <v:shape id="_x0000_i1190" type="#_x0000_t75" style="width:468pt;height:22.5pt" o:ole="">
+            <v:imagedata r:id="rId26" o:title=""/>
+          </v:shape>
+          <o:OLEObject Type="Embed" ProgID="Word.Document.12" ShapeID="_x0000_i1190" DrawAspect="Content" ObjectID="_1785149461" r:id="rId27">
+            <o:FieldCodes>\s</o:FieldCodes>
+          </o:OLEObject>
+        </w:object>
+      </w:r>
+    </w:p>
+    <w:p>
+      <w:pPr>
+        <w:tabs>
+          <w:tab w:val="left" w:pos="1265"/>
+        </w:tabs>
+        <w:bidi/>
+        <w:rPr>
+          <w:rFonts w:cs="B Nazanin"/>
+          <w:sz w:val="28"/>
+          <w:szCs w:val="28"/>
+          <w:lang w:bidi="fa-IR"/>
+        </w:rPr>
+      </w:pPr>
+      <w:r>
+        <w:rPr>
+          <w:rFonts w:cs="B Nazanin" w:hint="cs"/>
+          <w:sz w:val="28"/>
+          <w:szCs w:val="28"/>
+          <w:rtl/>
+          <w:lang w:bidi="fa-IR"/>
+        </w:rPr>
+        <w:t>7</w:t>
+      </w:r>
+      <w:r>
+        <w:rPr>
+          <w:rFonts w:cs="B Nazanin" w:hint="cs"/>
+          <w:sz w:val="28"/>
+          <w:szCs w:val="28"/>
+          <w:rtl/>
+          <w:lang w:bidi="fa-IR"/>
+        </w:rPr>
+        <w:t xml:space="preserve">- </w:t>
+      </w:r>
+      <w:r>
+        <w:rPr>
+          <w:rFonts w:cs="B Nazanin"/>
+          <w:sz w:val="28"/>
+          <w:szCs w:val="28"/>
+          <w:lang w:bidi="fa-IR"/>
+        </w:rPr>
+        <w:t>urls</w:t>
+      </w:r>
+    </w:p>
+    <w:p>
+      <w:pPr>
+        <w:tabs>
+          <w:tab w:val="left" w:pos="1265"/>
+        </w:tabs>
+        <w:bidi/>
+        <w:rPr>
+          <w:rFonts w:cs="B Nazanin"/>
+          <w:sz w:val="28"/>
+          <w:szCs w:val="28"/>
+          <w:lang w:bidi="fa-IR"/>
+        </w:rPr>
+      </w:pPr>
+      <w:r>
+        <w:rPr>
+          <w:rFonts w:cs="B Nazanin" w:hint="cs"/>
+          <w:sz w:val="28"/>
+          <w:szCs w:val="28"/>
+          <w:rtl/>
+          <w:lang w:bidi="fa-IR"/>
+        </w:rPr>
+        <w:t xml:space="preserve">در </w:t>
+      </w:r>
+      <w:r>
+        <w:rPr>
+          <w:rFonts w:cs="B Nazanin"/>
+          <w:sz w:val="28"/>
+          <w:szCs w:val="28"/>
+          <w:lang w:bidi="fa-IR"/>
+        </w:rPr>
+        <w:t>polls/urls</w:t>
+      </w:r>
+    </w:p>
+    <w:bookmarkStart w:id="9" w:name="_MON_1785133264"/>
+    <w:bookmarkEnd w:id="9"/>
+    <w:p>
+      <w:pPr>
+        <w:tabs>
+          <w:tab w:val="left" w:pos="1265"/>
+        </w:tabs>
+        <w:bidi/>
+        <w:rPr>
+          <w:rFonts w:cs="B Nazanin"/>
+          <w:sz w:val="28"/>
+          <w:szCs w:val="28"/>
+          <w:rtl/>
+          <w:lang w:bidi="fa-IR"/>
+        </w:rPr>
+      </w:pPr>
+      <w:r>
+        <w:rPr>
+          <w:rFonts w:cs="B Nazanin"/>
+          <w:sz w:val="28"/>
+          <w:szCs w:val="28"/>
+          <w:lang w:bidi="fa-IR"/>
+        </w:rPr>
+        <w:object w:dxaOrig="9360" w:dyaOrig="735" w14:anchorId="6C2D6969">
+          <v:shape id="_x0000_i1070" type="#_x0000_t75" style="width:468pt;height:37pt" o:ole="">
+            <v:imagedata r:id="rId28" o:title=""/>
+          </v:shape>
+          <o:OLEObject Type="Embed" ProgID="Word.Document.12" ShapeID="_x0000_i1070" DrawAspect="Content" ObjectID="_1785149462" r:id="rId29">
+            <o:FieldCodes>\s</o:FieldCodes>
+          </o:OLEObject>
+        </w:object>
+      </w:r>
+      <w:bookmarkStart w:id="10" w:name="_MON_1785133290"/>
+      <w:bookmarkEnd w:id="10"/>
+      <w:r>
+        <w:rPr>
+          <w:rFonts w:cs="B Nazanin"/>
+          <w:sz w:val="28"/>
+          <w:szCs w:val="28"/>
+          <w:lang w:bidi="fa-IR"/>
+        </w:rPr>
+        <w:object w:dxaOrig="9360" w:dyaOrig="735" w14:anchorId="442C0C03">
+          <v:shape id="_x0000_i1072" type="#_x0000_t75" style="width:468pt;height:37pt" o:ole="">
+            <v:imagedata r:id="rId30" o:title=""/>
+          </v:shape>
+          <o:OLEObject Type="Embed" ProgID="Word.Document.12" ShapeID="_x0000_i1072" DrawAspect="Content" ObjectID="_1785149463" r:id="rId31">
+            <o:FieldCodes>\s</o:FieldCodes>
+          </o:OLEObject>
+        </w:object>
+      </w:r>
+    </w:p>
+    <w:p>
+      <w:pPr>
+        <w:tabs>
+          <w:tab w:val="left" w:pos="1265"/>
+        </w:tabs>
+        <w:bidi/>
+        <w:rPr>
+          <w:rFonts w:cs="B Nazanin"/>
+          <w:sz w:val="28"/>
+          <w:szCs w:val="28"/>
+          <w:lang w:bidi="fa-IR"/>
+        </w:rPr>
+      </w:pPr>
+      <w:r>
+        <w:rPr>
+          <w:rFonts w:cs="B Nazanin" w:hint="cs"/>
+          <w:sz w:val="28"/>
+          <w:szCs w:val="28"/>
+          <w:rtl/>
+          <w:lang w:bidi="fa-IR"/>
+        </w:rPr>
+        <w:t xml:space="preserve">8- تعریف تابع </w:t>
+      </w:r>
+      <w:r>
+        <w:rPr>
+          <w:rFonts w:cs="B Nazanin"/>
+          <w:sz w:val="28"/>
+          <w:szCs w:val="28"/>
+          <w:lang w:bidi="fa-IR"/>
+        </w:rPr>
+        <w:t>index</w:t>
+      </w:r>
+      <w:r>
+        <w:rPr>
+          <w:rFonts w:cs="B Nazanin" w:hint="cs"/>
+          <w:sz w:val="28"/>
+          <w:szCs w:val="28"/>
+          <w:rtl/>
+          <w:lang w:bidi="fa-IR"/>
+        </w:rPr>
+        <w:t xml:space="preserve"> در </w:t>
+      </w:r>
+      <w:r>
+        <w:rPr>
+          <w:rFonts w:cs="B Nazanin"/>
+          <w:sz w:val="28"/>
+          <w:szCs w:val="28"/>
+          <w:lang w:bidi="fa-IR"/>
+        </w:rPr>
+        <w:t>urls</w:t>
+      </w:r>
+    </w:p>
+    <w:bookmarkStart w:id="11" w:name="_MON_1785133979"/>
+    <w:bookmarkEnd w:id="11"/>
+    <w:p>
+      <w:pPr>
+        <w:tabs>
+          <w:tab w:val="left" w:pos="1265"/>
+        </w:tabs>
+        <w:bidi/>
+        <w:rPr>
+          <w:rFonts w:cs="B Nazanin"/>
+          <w:sz w:val="28"/>
+          <w:szCs w:val="28"/>
+          <w:rtl/>
+          <w:lang w:bidi="fa-IR"/>
+        </w:rPr>
+      </w:pPr>
+      <w:r>
+        <w:rPr>
+          <w:rFonts w:cs="B Nazanin"/>
+          <w:sz w:val="28"/>
+          <w:szCs w:val="28"/>
+          <w:lang w:bidi="fa-IR"/>
+        </w:rPr>
+        <w:object w:dxaOrig="9360" w:dyaOrig="2010" w14:anchorId="5AAB0DC0">
+          <v:shape id="_x0000_i1171" type="#_x0000_t75" style="width:468pt;height:100.5pt" o:ole="">
+            <v:imagedata r:id="rId32" o:title=""/>
+          </v:shape>
+          <o:OLEObject Type="Embed" ProgID="Word.Document.12" ShapeID="_x0000_i1171" DrawAspect="Content" ObjectID="_1785149464" r:id="rId33">
+            <o:FieldCodes>\s</o:FieldCodes>
+          </o:OLEObject>
+        </w:object>
+      </w:r>
+      <w:r>
+        <w:rPr>
+          <w:rFonts w:cs="B Nazanin" w:hint="cs"/>
+          <w:sz w:val="28"/>
+          <w:szCs w:val="28"/>
+          <w:rtl/>
+          <w:lang w:bidi="fa-IR"/>
+        </w:rPr>
+        <w:t>9-</w:t>
+      </w:r>
+      <w:bookmarkStart w:id="12" w:name="_MON_1785146329"/>
+      <w:bookmarkEnd w:id="12"/>
+      <w:r>
+        <w:rPr>
+          <w:rFonts w:cs="B Nazanin"/>
+          <w:sz w:val="28"/>
+          <w:szCs w:val="28"/>
+          <w:lang w:bidi="fa-IR"/>
+        </w:rPr>
+        <w:object w:dxaOrig="9360" w:dyaOrig="7725" w14:anchorId="39026003">
+          <v:shape id="_x0000_i1197" type="#_x0000_t75" style="width:468pt;height:386.5pt" o:ole="">
+            <v:imagedata r:id="rId34" o:title=""/>
+          </v:shape>
+          <o:OLEObject Type="Embed" ProgID="Word.Document.12" ShapeID="_x0000_i1197" DrawAspect="Content" ObjectID="_1785149465" r:id="rId35">
+            <o:FieldCodes>\s</o:FieldCodes>
+          </o:OLEObject>
+        </w:object>
+      </w:r>
+    </w:p>
+    <w:p>
+      <w:pPr>
+        <w:tabs>
+          <w:tab w:val="left" w:pos="1265"/>
+        </w:tabs>
+        <w:bidi/>
+        <w:rPr>
+          <w:rFonts w:cs="B Nazanin"/>
+          <w:sz w:val="28"/>
+          <w:szCs w:val="28"/>
+          <w:rtl/>
+          <w:lang w:bidi="fa-IR"/>
+        </w:rPr>
+      </w:pPr>
+    </w:p>
+    <w:p>
+      <w:pPr>
+        <w:tabs>
+          <w:tab w:val="left" w:pos="1265"/>
+        </w:tabs>
+        <w:bidi/>
+        <w:rPr>
+          <w:rFonts w:cs="B Nazanin"/>
+          <w:sz w:val="28"/>
+          <w:szCs w:val="28"/>
+          <w:rtl/>
+          <w:lang w:bidi="fa-IR"/>
+        </w:rPr>
+      </w:pPr>
+    </w:p>
+    <w:p>
+      <w:pPr>
+        <w:tabs>
+          <w:tab w:val="left" w:pos="1265"/>
+        </w:tabs>
+        <w:bidi/>
+        <w:rPr>
+          <w:rFonts w:cs="B Nazanin"/>
+          <w:sz w:val="28"/>
+          <w:szCs w:val="28"/>
+          <w:rtl/>
+          <w:lang w:bidi="fa-IR"/>
+        </w:rPr>
+      </w:pPr>
+      <w:r>
+        <w:rPr>
+          <w:rFonts w:cs="B Nazanin" w:hint="cs"/>
+          <w:sz w:val="28"/>
+          <w:szCs w:val="28"/>
+          <w:rtl/>
+          <w:lang w:bidi="fa-IR"/>
+        </w:rPr>
+        <w:t xml:space="preserve">10- تغییر فایل </w:t>
+      </w:r>
+      <w:r>
+        <w:rPr>
+          <w:rFonts w:cs="B Nazanin"/>
+          <w:sz w:val="28"/>
+          <w:szCs w:val="28"/>
+          <w:lang w:bidi="fa-IR"/>
+        </w:rPr>
+        <w:t>url</w:t>
+      </w:r>
+      <w:r>
+        <w:rPr>
+          <w:rFonts w:cs="B Nazanin" w:hint="cs"/>
+          <w:sz w:val="28"/>
+          <w:szCs w:val="28"/>
+          <w:rtl/>
+          <w:lang w:bidi="fa-IR"/>
+        </w:rPr>
+        <w:t xml:space="preserve"> متناسب با تابع </w:t>
+      </w:r>
+      <w:r>
+        <w:rPr>
+          <w:rFonts w:cs="B Nazanin"/>
+          <w:sz w:val="28"/>
+          <w:szCs w:val="28"/>
+          <w:lang w:bidi="fa-IR"/>
+        </w:rPr>
+        <w:t>views</w:t>
+      </w:r>
+      <w:r>
+        <w:rPr>
+          <w:rFonts w:cs="B Nazanin" w:hint="cs"/>
+          <w:sz w:val="28"/>
+          <w:szCs w:val="28"/>
+          <w:rtl/>
+          <w:lang w:bidi="fa-IR"/>
+        </w:rPr>
+        <w:t xml:space="preserve"> جدید</w:t>
+      </w:r>
+      <w:r>
+        <w:rPr>
+          <w:rFonts w:cs="B Nazanin" w:hint="cs"/>
+          <w:sz w:val="28"/>
+          <w:szCs w:val="28"/>
+          <w:rtl/>
+          <w:lang w:bidi="fa-IR"/>
+        </w:rPr>
+        <w:t>:</w:t>
+      </w:r>
+      <w:r>
+        <w:rPr>
+          <w:rFonts w:cs="B Nazanin"/>
+          <w:sz w:val="28"/>
+          <w:szCs w:val="28"/>
+          <w:rtl/>
+          <w:lang w:bidi="fa-IR"/>
+        </w:rPr>
+        <w:t xml:space="preserve"> </w:t>
+      </w:r>
+      <w:bookmarkStart w:id="13" w:name="_MON_1785146765"/>
+      <w:bookmarkEnd w:id="13"/>
+      <w:r>
+        <w:rPr>
+          <w:rFonts w:cs="B Nazanin"/>
+          <w:sz w:val="28"/>
+          <w:szCs w:val="28"/>
+          <w:lang w:bidi="fa-IR"/>
+        </w:rPr>
+        <w:object w:dxaOrig="9360" w:dyaOrig="3585" w14:anchorId="057F664F">
+          <v:shape id="_x0000_i1200" type="#_x0000_t75" style="width:468pt;height:179.5pt" o:ole="">
+            <v:imagedata r:id="rId36" o:title=""/>
+          </v:shape>
+          <o:OLEObject Type="Embed" ProgID="Word.Document.12" ShapeID="_x0000_i1200" DrawAspect="Content" ObjectID="_1785149466" r:id="rId37">
+            <o:FieldCodes>\s</o:FieldCodes>
+          </o:OLEObject>
+        </w:object>
+      </w:r>
+      <w:r>
+        <w:rPr>
+          <w:rFonts w:cs="B Nazanin" w:hint="cs"/>
+          <w:sz w:val="28"/>
+          <w:szCs w:val="28"/>
+          <w:rtl/>
+          <w:lang w:bidi="fa-IR"/>
+        </w:rPr>
+        <w:t xml:space="preserve">11- ساخت پوشه </w:t>
+      </w:r>
+      <w:r>
+        <w:rPr>
+          <w:rFonts w:cs="B Nazanin"/>
+          <w:sz w:val="28"/>
+          <w:szCs w:val="28"/>
+          <w:lang w:bidi="fa-IR"/>
+        </w:rPr>
+        <w:t>templates</w:t>
+      </w:r>
+      <w:r>
+        <w:rPr>
+          <w:rFonts w:cs="B Nazanin" w:hint="cs"/>
+          <w:sz w:val="28"/>
+          <w:szCs w:val="28"/>
+          <w:rtl/>
+          <w:lang w:bidi="fa-IR"/>
+        </w:rPr>
+        <w:t xml:space="preserve"> و ساخت فایل </w:t>
+      </w:r>
+      <w:r>
+        <w:rPr>
+          <w:rFonts w:cs="B Nazanin"/>
+          <w:sz w:val="28"/>
+          <w:szCs w:val="28"/>
+          <w:lang w:bidi="fa-IR"/>
+        </w:rPr>
+        <w:t>detail.html</w:t>
+      </w:r>
+      <w:r>
+        <w:rPr>
+          <w:rFonts w:cs="B Nazanin" w:hint="cs"/>
+          <w:sz w:val="28"/>
+          <w:szCs w:val="28"/>
+          <w:rtl/>
+          <w:lang w:bidi="fa-IR"/>
+        </w:rPr>
+        <w:t xml:space="preserve"> در آن:</w:t>
+      </w:r>
+    </w:p>
+    <w:p>
+      <w:pPr>
+        <w:tabs>
+          <w:tab w:val="left" w:pos="1265"/>
+        </w:tabs>
+        <w:bidi/>
+        <w:rPr>
+          <w:rFonts w:cs="Calibri"/>
+          <w:sz w:val="28"/>
+          <w:szCs w:val="28"/>
+          <w:rtl/>
+          <w:lang w:bidi="fa-IR"/>
+        </w:rPr>
+      </w:pPr>
+      <w:r>
+        <w:rPr>
+          <w:rFonts w:cs="B Nazanin" w:hint="cs"/>
+          <w:sz w:val="28"/>
+          <w:szCs w:val="28"/>
+          <w:rtl/>
+          <w:lang w:bidi="fa-IR"/>
+        </w:rPr>
+        <w:t>قرار دادن کد زیر در آن</w:t>
+      </w:r>
+      <w:r>
+        <w:rPr>
+          <w:rFonts w:cs="Calibri" w:hint="cs"/>
+          <w:sz w:val="28"/>
+          <w:szCs w:val="28"/>
+          <w:rtl/>
+          <w:lang w:bidi="fa-IR"/>
+        </w:rPr>
+        <w:t>:</w:t>
+      </w:r>
+    </w:p>
+    <w:bookmarkStart w:id="14" w:name="_MON_1785146886"/>
+    <w:bookmarkEnd w:id="14"/>
+    <w:p>
+      <w:pPr>
+        <w:tabs>
+          <w:tab w:val="left" w:pos="1265"/>
+        </w:tabs>
+        <w:bidi/>
+        <w:rPr>
+          <w:rFonts w:cs="B Nazanin"/>
+          <w:sz w:val="28"/>
+          <w:szCs w:val="28"/>
+          <w:rtl/>
+          <w:lang w:bidi="fa-IR"/>
+        </w:rPr>
+      </w:pPr>
+      <w:r>
+        <w:rPr>
+          <w:rFonts w:cs="B Nazanin"/>
+          <w:sz w:val="28"/>
+          <w:szCs w:val="28"/>
+          <w:lang w:bidi="fa-IR"/>
+        </w:rPr>
+        <w:object w:dxaOrig="9360" w:dyaOrig="1020" w14:anchorId="5A2FFA58">
+          <v:shape id="_x0000_i1203" type="#_x0000_t75" style="width:468pt;height:51pt" o:ole="">
+            <v:imagedata r:id="rId38" o:title=""/>
+          </v:shape>
+          <o:OLEObject Type="Embed" ProgID="Word.Document.12" ShapeID="_x0000_i1203" DrawAspect="Content" ObjectID="_1785149467" r:id="rId39">
+            <o:FieldCodes>\s</o:FieldCodes>
+          </o:OLEObject>
+        </w:object>
+      </w:r>
+      <w:r>
+        <w:rPr>
+          <w:rFonts w:cs="B Nazanin" w:hint="cs"/>
+          <w:sz w:val="28"/>
+          <w:szCs w:val="28"/>
+          <w:rtl/>
+          <w:lang w:bidi="fa-IR"/>
+        </w:rPr>
+        <w:t xml:space="preserve">12- </w:t>
+      </w:r>
+      <w:r>
+        <w:rPr>
+          <w:rFonts w:cs="B Nazanin" w:hint="cs"/>
+          <w:sz w:val="28"/>
+          <w:szCs w:val="28"/>
+          <w:rtl/>
+          <w:lang w:bidi="fa-IR"/>
+        </w:rPr>
+        <w:t xml:space="preserve">ساخت فایل </w:t>
+      </w:r>
+      <w:r>
+        <w:rPr>
+          <w:rFonts w:cs="B Nazanin"/>
+          <w:sz w:val="28"/>
+          <w:szCs w:val="28"/>
+          <w:lang w:bidi="fa-IR"/>
+        </w:rPr>
+        <w:t>index.html</w:t>
+      </w:r>
+      <w:r>
+        <w:rPr>
+          <w:rFonts w:cs="B Nazanin" w:hint="cs"/>
+          <w:sz w:val="28"/>
+          <w:szCs w:val="28"/>
+          <w:rtl/>
+          <w:lang w:bidi="fa-IR"/>
+        </w:rPr>
+        <w:t xml:space="preserve"> در پوشه </w:t>
+      </w:r>
+      <w:r>
+        <w:rPr>
+          <w:rFonts w:cs="B Nazanin"/>
+          <w:sz w:val="28"/>
+          <w:szCs w:val="28"/>
+          <w:lang w:bidi="fa-IR"/>
+        </w:rPr>
+        <w:t>templates</w:t>
+      </w:r>
+    </w:p>
+    <w:p>
+      <w:pPr>
+        <w:tabs>
+          <w:tab w:val="left" w:pos="1265"/>
+        </w:tabs>
+        <w:bidi/>
+        <w:rPr>
+          <w:rFonts w:cs="B Nazanin"/>
+          <w:sz w:val="28"/>
+          <w:szCs w:val="28"/>
+          <w:lang w:bidi="fa-IR"/>
+        </w:rPr>
+      </w:pPr>
+      <w:r>
+        <w:rPr>
+          <w:rFonts w:cs="B Nazanin" w:hint="cs"/>
+          <w:sz w:val="28"/>
+          <w:szCs w:val="28"/>
+          <w:rtl/>
+          <w:lang w:bidi="fa-IR"/>
+        </w:rPr>
+        <w:t>و قرار دادن کد زیر در آن:</w:t>
+      </w:r>
+      <w:bookmarkStart w:id="15" w:name="_MON_1785147171"/>
+      <w:bookmarkEnd w:id="15"/>
+      <w:r>
+        <w:rPr>
+          <w:rFonts w:cs="B Nazanin"/>
+          <w:sz w:val="28"/>
+          <w:szCs w:val="28"/>
+          <w:lang w:bidi="fa-IR"/>
+        </w:rPr>
+        <w:object w:dxaOrig="9360" w:dyaOrig="3300" w14:anchorId="5C7ADB70">
+          <v:shape id="_x0000_i1205" type="#_x0000_t75" style="width:468pt;height:165pt" o:ole="">
+            <v:imagedata r:id="rId40" o:title=""/>
+          </v:shape>
+          <o:OLEObject Type="Embed" ProgID="Word.Document.12" ShapeID="_x0000_i1205" DrawAspect="Content" ObjectID="_1785149468" r:id="rId41">
+            <o:FieldCodes>\s</o:FieldCodes>
+          </o:OLEObject>
+        </w:object>
+      </w:r>
+      <w:r>
+        <w:rPr>
+          <w:rFonts w:cs="B Nazanin" w:hint="cs"/>
+          <w:sz w:val="28"/>
+          <w:szCs w:val="28"/>
+          <w:rtl/>
+          <w:lang w:bidi="fa-IR"/>
+        </w:rPr>
+        <w:t xml:space="preserve">13- </w:t>
+      </w:r>
+      <w:r>
+        <w:rPr>
+          <w:rFonts w:cs="B Nazanin" w:hint="cs"/>
+          <w:sz w:val="28"/>
+          <w:szCs w:val="28"/>
+          <w:rtl/>
+          <w:lang w:bidi="fa-IR"/>
+        </w:rPr>
+        <w:t xml:space="preserve">تغییر فایل </w:t>
+      </w:r>
+      <w:r>
+        <w:rPr>
+          <w:rFonts w:cs="B Nazanin"/>
+          <w:sz w:val="28"/>
+          <w:szCs w:val="28"/>
+          <w:lang w:bidi="fa-IR"/>
+        </w:rPr>
+        <w:t>views</w:t>
+      </w:r>
+      <w:r>
+        <w:rPr>
+          <w:rFonts w:cs="B Nazanin" w:hint="cs"/>
+          <w:sz w:val="28"/>
+          <w:szCs w:val="28"/>
+          <w:rtl/>
+          <w:lang w:bidi="fa-IR"/>
+        </w:rPr>
+        <w:t xml:space="preserve"> بر اساس </w:t>
+      </w:r>
+      <w:r>
+        <w:rPr>
+          <w:rFonts w:cs="B Nazanin"/>
+          <w:sz w:val="28"/>
+          <w:szCs w:val="28"/>
+          <w:lang w:bidi="fa-IR"/>
+        </w:rPr>
+        <w:t>generic view</w:t>
+      </w:r>
+      <w:r>
+        <w:rPr>
+          <w:rFonts w:cs="B Nazanin" w:hint="cs"/>
+          <w:sz w:val="28"/>
+          <w:szCs w:val="28"/>
+          <w:rtl/>
+          <w:lang w:bidi="fa-IR"/>
+        </w:rPr>
+        <w:t xml:space="preserve"> و گسترش تابع </w:t>
+      </w:r>
+      <w:r>
+        <w:rPr>
+          <w:rFonts w:cs="B Nazanin"/>
+          <w:sz w:val="28"/>
+          <w:szCs w:val="28"/>
+          <w:lang w:bidi="fa-IR"/>
+        </w:rPr>
+        <w:t>vote</w:t>
+      </w:r>
+    </w:p>
+    <w:bookmarkStart w:id="16" w:name="_MON_1785148111"/>
+    <w:bookmarkEnd w:id="16"/>
+    <w:p>
+      <w:pPr>
+        <w:tabs>
+          <w:tab w:val="left" w:pos="1265"/>
+        </w:tabs>
+        <w:bidi/>
+        <w:rPr>
+          <w:rFonts w:cs="B Nazanin"/>
+          <w:sz w:val="28"/>
+          <w:szCs w:val="28"/>
+          <w:lang w:bidi="fa-IR"/>
+        </w:rPr>
+      </w:pPr>
+      <w:r>
+        <w:rPr>
+          <w:rFonts w:cs="B Nazanin"/>
+          <w:sz w:val="28"/>
+          <w:szCs w:val="28"/>
+          <w:lang w:bidi="fa-IR"/>
+        </w:rPr>
+        <w:object w:dxaOrig="9360" w:dyaOrig="12825" w14:anchorId="3C05A242">
+          <v:shape id="_x0000_i1207" type="#_x0000_t75" style="width:468pt;height:641.5pt" o:ole="">
+            <v:imagedata r:id="rId42" o:title=""/>
+          </v:shape>
+          <o:OLEObject Type="Embed" ProgID="Word.Document.12" ShapeID="_x0000_i1207" DrawAspect="Content" ObjectID="_1785149469" r:id="rId43">
+            <o:FieldCodes>\s</o:FieldCodes>
+          </o:OLEObject>
+        </w:object>
+      </w:r>
+    </w:p>
+    <w:p>
+      <w:pPr>
+        <w:bidi/>
+        <w:rPr>
+          <w:rFonts w:cs="B Nazanin" w:hint="cs"/>
+          <w:sz w:val="28"/>
+          <w:szCs w:val="28"/>
+          <w:lang w:bidi="fa-IR"/>
+        </w:rPr>
+      </w:pPr>
+      <w:r>
+        <w:rPr>
+          <w:rFonts w:cs="B Nazanin" w:hint="cs"/>
+          <w:sz w:val="28"/>
+          <w:szCs w:val="28"/>
+          <w:rtl/>
+          <w:lang w:bidi="fa-IR"/>
+        </w:rPr>
+        <w:lastRenderedPageBreak/>
+        <w:t xml:space="preserve">14- تغییر فایل </w:t>
+      </w:r>
+      <w:r>
+        <w:rPr>
+          <w:rFonts w:cs="B Nazanin"/>
+          <w:sz w:val="28"/>
+          <w:szCs w:val="28"/>
+          <w:lang w:bidi="fa-IR"/>
+        </w:rPr>
+        <w:t>detail</w:t>
+      </w:r>
+      <w:r>
+        <w:rPr>
+          <w:rFonts w:cs="B Nazanin" w:hint="cs"/>
+          <w:sz w:val="28"/>
+          <w:szCs w:val="28"/>
+          <w:rtl/>
+          <w:lang w:bidi="fa-IR"/>
+        </w:rPr>
+        <w:t xml:space="preserve"> در پوشه </w:t>
+      </w:r>
+      <w:r>
+        <w:rPr>
+          <w:rFonts w:cs="B Nazanin"/>
+          <w:sz w:val="28"/>
+          <w:szCs w:val="28"/>
+          <w:lang w:bidi="fa-IR"/>
+        </w:rPr>
+        <w:t>templates</w:t>
+      </w:r>
+      <w:r>
+        <w:rPr>
+          <w:rFonts w:cs="B Nazanin" w:hint="cs"/>
+          <w:sz w:val="28"/>
+          <w:szCs w:val="28"/>
+          <w:rtl/>
+          <w:lang w:bidi="fa-IR"/>
+        </w:rPr>
+        <w:t xml:space="preserve"> بر اساس تغییرات جدید فایل </w:t>
+      </w:r>
+      <w:r>
+        <w:rPr>
+          <w:rFonts w:cs="B Nazanin"/>
+          <w:sz w:val="28"/>
+          <w:szCs w:val="28"/>
+          <w:lang w:bidi="fa-IR"/>
+        </w:rPr>
+        <w:t>views.py</w:t>
+      </w:r>
+    </w:p>
+    <w:bookmarkStart w:id="17" w:name="_MON_1785148263"/>
+    <w:bookmarkEnd w:id="17"/>
+    <w:p>
+      <w:pPr>
+        <w:bidi/>
+        <w:rPr>
+          <w:rFonts w:cs="B Nazanin" w:hint="cs"/>
+          <w:sz w:val="28"/>
+          <w:szCs w:val="28"/>
+          <w:lang w:bidi="fa-IR"/>
+        </w:rPr>
+      </w:pPr>
+      <w:r>
+        <w:rPr>
+          <w:rFonts w:cs="B Nazanin"/>
+          <w:sz w:val="28"/>
+          <w:szCs w:val="28"/>
+          <w:lang w:bidi="fa-IR"/>
+        </w:rPr>
+        <w:object w:dxaOrig="9360" w:dyaOrig="4725" w14:anchorId="6056CE9F">
+          <v:shape id="_x0000_i1209" type="#_x0000_t75" style="width:468pt;height:236.5pt" o:ole="">
+            <v:imagedata r:id="rId44" o:title=""/>
+          </v:shape>
+          <o:OLEObject Type="Embed" ProgID="Word.Document.12" ShapeID="_x0000_i1209" DrawAspect="Content" ObjectID="_1785149470" r:id="rId45">
+            <o:FieldCodes>\s</o:FieldCodes>
+          </o:OLEObject>
+        </w:object>
+      </w:r>
+      <w:r>
+        <w:rPr>
+          <w:rFonts w:cs="B Nazanin" w:hint="cs"/>
+          <w:sz w:val="28"/>
+          <w:szCs w:val="28"/>
+          <w:rtl/>
+          <w:lang w:bidi="fa-IR"/>
+        </w:rPr>
+        <w:t xml:space="preserve">15- ساخت فایل </w:t>
+      </w:r>
+      <w:r>
+        <w:rPr>
+          <w:rFonts w:cs="B Nazanin"/>
+          <w:sz w:val="28"/>
+          <w:szCs w:val="28"/>
+          <w:lang w:bidi="fa-IR"/>
+        </w:rPr>
+        <w:t xml:space="preserve">results.html </w:t>
+      </w:r>
+      <w:r>
+        <w:rPr>
+          <w:rFonts w:cs="B Nazanin" w:hint="cs"/>
+          <w:sz w:val="28"/>
+          <w:szCs w:val="28"/>
+          <w:rtl/>
+          <w:lang w:bidi="fa-IR"/>
+        </w:rPr>
+        <w:t xml:space="preserve"> در پوشه </w:t>
+      </w:r>
+      <w:r>
+        <w:rPr>
+          <w:rFonts w:cs="B Nazanin"/>
+          <w:sz w:val="28"/>
+          <w:szCs w:val="28"/>
+          <w:lang w:bidi="fa-IR"/>
+        </w:rPr>
+        <w:t>templates</w:t>
+      </w:r>
+    </w:p>
+    <w:bookmarkStart w:id="18" w:name="_MON_1785148381"/>
+    <w:bookmarkEnd w:id="18"/>
+    <w:p>
+      <w:pPr>
+        <w:bidi/>
+        <w:rPr>
+          <w:rFonts w:cs="B Nazanin" w:hint="cs"/>
+          <w:sz w:val="28"/>
+          <w:szCs w:val="28"/>
+          <w:rtl/>
+          <w:lang w:bidi="fa-IR"/>
+        </w:rPr>
+      </w:pPr>
+      <w:r>
+        <w:rPr>
+          <w:rFonts w:cs="B Nazanin"/>
+          <w:sz w:val="28"/>
+          <w:szCs w:val="28"/>
+          <w:lang w:bidi="fa-IR"/>
+        </w:rPr>
+        <w:object w:dxaOrig="9360" w:dyaOrig="3300" w14:anchorId="611FABC7">
+          <v:shape id="_x0000_i1212" type="#_x0000_t75" style="width:468pt;height:165pt" o:ole="">
+            <v:imagedata r:id="rId46" o:title=""/>
+          </v:shape>
+          <o:OLEObject Type="Embed" ProgID="Word.Document.12" ShapeID="_x0000_i1212" DrawAspect="Content" ObjectID="_1785149471" r:id="rId47">
+            <o:FieldCodes>\s</o:FieldCodes>
+          </o:OLEObject>
+        </w:object>
+      </w:r>
+      <w:r>
+        <w:rPr>
+          <w:rFonts w:cs="B Nazanin" w:hint="cs"/>
+          <w:sz w:val="28"/>
+          <w:szCs w:val="28"/>
+          <w:rtl/>
+          <w:lang w:bidi="fa-IR"/>
+        </w:rPr>
+        <w:t xml:space="preserve">16- تغییر فایل </w:t>
+      </w:r>
+      <w:r>
+        <w:rPr>
+          <w:rFonts w:cs="B Nazanin"/>
+          <w:sz w:val="28"/>
+          <w:szCs w:val="28"/>
+          <w:lang w:bidi="fa-IR"/>
+        </w:rPr>
+        <w:t>urls.py</w:t>
+      </w:r>
+      <w:r>
+        <w:rPr>
+          <w:rFonts w:cs="B Nazanin" w:hint="cs"/>
+          <w:sz w:val="28"/>
+          <w:szCs w:val="28"/>
+          <w:rtl/>
+          <w:lang w:bidi="fa-IR"/>
+        </w:rPr>
+        <w:t xml:space="preserve"> بر اساس تغییرات جدید</w:t>
+      </w:r>
+    </w:p>
+    <w:bookmarkStart w:id="19" w:name="_MON_1785148440"/>
+    <w:bookmarkEnd w:id="19"/>
+    <w:p>
+      <w:pPr>
+        <w:bidi/>
+        <w:rPr>
+          <w:rFonts w:cs="B Nazanin" w:hint="cs"/>
+          <w:sz w:val="28"/>
+          <w:szCs w:val="28"/>
+          <w:lang w:bidi="fa-IR"/>
+        </w:rPr>
+      </w:pPr>
+      <w:r>
+        <w:rPr>
+          <w:rFonts w:cs="B Nazanin"/>
+          <w:sz w:val="28"/>
+          <w:szCs w:val="28"/>
+          <w:lang w:bidi="fa-IR"/>
+        </w:rPr>
+        <w:object w:dxaOrig="9360" w:dyaOrig="3300" w14:anchorId="27A13D4F">
+          <v:shape id="_x0000_i1219" type="#_x0000_t75" style="width:468pt;height:165pt" o:ole="">
+            <v:imagedata r:id="rId48" o:title=""/>
+          </v:shape>
+          <o:OLEObject Type="Embed" ProgID="Word.Document.12" ShapeID="_x0000_i1219" DrawAspect="Content" ObjectID="_1785149472" r:id="rId49">
+            <o:FieldCodes>\s</o:FieldCodes>
+          </o:OLEObject>
+        </w:object>
+      </w:r>
+      <w:r>
+        <w:rPr>
+          <w:rFonts w:cs="B Nazanin" w:hint="cs"/>
+          <w:sz w:val="28"/>
+          <w:szCs w:val="28"/>
+          <w:rtl/>
+          <w:lang w:bidi="fa-IR"/>
+        </w:rPr>
+        <w:t xml:space="preserve">17- تغییر فایل </w:t>
+      </w:r>
+      <w:r>
+        <w:rPr>
+          <w:rFonts w:cs="B Nazanin"/>
+          <w:sz w:val="28"/>
+          <w:szCs w:val="28"/>
+          <w:lang w:bidi="fa-IR"/>
+        </w:rPr>
+        <w:t>models.py</w:t>
+      </w:r>
+    </w:p>
+    <w:bookmarkStart w:id="20" w:name="_MON_1785148750"/>
+    <w:bookmarkEnd w:id="20"/>
+    <w:p>
+      <w:pPr>
+        <w:bidi/>
+        <w:rPr>
+          <w:rFonts w:cs="B Nazanin"/>
+          <w:sz w:val="28"/>
+          <w:szCs w:val="28"/>
+          <w:lang w:bidi="fa-IR"/>
+        </w:rPr>
+      </w:pPr>
+      <w:r>
+        <w:rPr>
+          <w:rFonts w:cs="B Nazanin"/>
+          <w:sz w:val="28"/>
+          <w:szCs w:val="28"/>
+          <w:lang w:bidi="fa-IR"/>
+        </w:rPr>
+        <w:object w:dxaOrig="9360" w:dyaOrig="6720" w14:anchorId="746F5305">
+          <v:shape id="_x0000_i1222" type="#_x0000_t75" style="width:468pt;height:336pt" o:ole="">
+            <v:imagedata r:id="rId50" o:title=""/>
+          </v:shape>
+          <o:OLEObject Type="Embed" ProgID="Word.Document.12" ShapeID="_x0000_i1222" DrawAspect="Content" ObjectID="_1785149473" r:id="rId51">
+            <o:FieldCodes>\s</o:FieldCodes>
+          </o:OLEObject>
+        </w:object>
+      </w:r>
+      <w:r>
+        <w:rPr>
+          <w:rFonts w:cs="B Nazanin" w:hint="cs"/>
+          <w:sz w:val="28"/>
+          <w:szCs w:val="28"/>
+          <w:rtl/>
+          <w:lang w:bidi="fa-IR"/>
+        </w:rPr>
+        <w:t xml:space="preserve">18- تغییر فایل </w:t>
+      </w:r>
+      <w:r>
+        <w:rPr>
+          <w:rFonts w:cs="B Nazanin"/>
+          <w:sz w:val="28"/>
+          <w:szCs w:val="28"/>
+          <w:lang w:bidi="fa-IR"/>
+        </w:rPr>
+        <w:t>views</w:t>
+      </w:r>
+      <w:r>
+        <w:rPr>
+          <w:rFonts w:cs="B Nazanin" w:hint="cs"/>
+          <w:sz w:val="28"/>
+          <w:szCs w:val="28"/>
+          <w:rtl/>
+          <w:lang w:bidi="fa-IR"/>
+        </w:rPr>
+        <w:t xml:space="preserve"> بر اساس تغییرات </w:t>
+      </w:r>
+      <w:r>
+        <w:rPr>
+          <w:rFonts w:cs="B Nazanin"/>
+          <w:sz w:val="28"/>
+          <w:szCs w:val="28"/>
+          <w:lang w:bidi="fa-IR"/>
+        </w:rPr>
+        <w:t>models.py</w:t>
+      </w:r>
+    </w:p>
+    <w:bookmarkStart w:id="21" w:name="_MON_1785149104"/>
+    <w:bookmarkEnd w:id="21"/>
+    <w:p>
+      <w:pPr>
+        <w:tabs>
+          <w:tab w:val="left" w:pos="1265"/>
+        </w:tabs>
+        <w:bidi/>
+        <w:rPr>
+          <w:rFonts w:cs="B Nazanin"/>
+          <w:sz w:val="28"/>
+          <w:szCs w:val="28"/>
+          <w:lang w:bidi="fa-IR"/>
+        </w:rPr>
+      </w:pPr>
+      <w:r>
+        <w:rPr>
+          <w:rFonts w:cs="B Nazanin"/>
+          <w:sz w:val="28"/>
+          <w:szCs w:val="28"/>
+          <w:lang w:bidi="fa-IR"/>
+        </w:rPr>
+        <w:object w:dxaOrig="9360" w:dyaOrig="12780" w14:anchorId="17231210">
+          <v:shape id="_x0000_i1225" type="#_x0000_t75" style="width:468pt;height:639pt" o:ole="">
+            <v:imagedata r:id="rId52" o:title=""/>
+          </v:shape>
+          <o:OLEObject Type="Embed" ProgID="Word.Document.12" ShapeID="_x0000_i1225" DrawAspect="Content" ObjectID="_1785149474" r:id="rId53">
+            <o:FieldCodes>\s</o:FieldCodes>
+          </o:OLEObject>
+        </w:object>
+      </w:r>
+    </w:p>
+    <w:p>
+      <w:pPr>
+        <w:bidi/>
+        <w:rPr>
+          <w:rFonts w:cs="B Nazanin"/>
+          <w:sz w:val="28"/>
+          <w:szCs w:val="28"/>
+          <w:rtl/>
+          <w:lang w:bidi="fa-IR"/>
+        </w:rPr>
+      </w:pPr>
+      <w:r>
+        <w:rPr>
+          <w:rFonts w:cs="B Nazanin" w:hint="cs"/>
+          <w:sz w:val="28"/>
+          <w:szCs w:val="28"/>
+          <w:rtl/>
+          <w:lang w:bidi="fa-IR"/>
+        </w:rPr>
+        <w:lastRenderedPageBreak/>
+        <w:t xml:space="preserve">20- نوشتن تست برای مدل ها و </w:t>
+      </w:r>
+      <w:r>
+        <w:rPr>
+          <w:rFonts w:cs="B Nazanin"/>
+          <w:sz w:val="28"/>
+          <w:szCs w:val="28"/>
+          <w:lang w:bidi="fa-IR"/>
+        </w:rPr>
+        <w:t>views</w:t>
+      </w:r>
+      <w:r>
+        <w:rPr>
+          <w:rFonts w:cs="B Nazanin" w:hint="cs"/>
+          <w:sz w:val="28"/>
+          <w:szCs w:val="28"/>
+          <w:rtl/>
+          <w:lang w:bidi="fa-IR"/>
+        </w:rPr>
+        <w:t xml:space="preserve"> </w:t>
+      </w:r>
+    </w:p>
+    <w:bookmarkStart w:id="22" w:name="_MON_1785149407"/>
+    <w:bookmarkEnd w:id="22"/>
+    <w:p>
+      <w:pPr>
+        <w:tabs>
+          <w:tab w:val="left" w:pos="1265"/>
+        </w:tabs>
+        <w:bidi/>
+        <w:rPr>
+          <w:rFonts w:cs="B Nazanin" w:hint="cs"/>
+          <w:sz w:val="28"/>
+          <w:szCs w:val="28"/>
+          <w:rtl/>
+          <w:lang w:bidi="fa-IR"/>
+        </w:rPr>
+      </w:pPr>
+      <w:r>
+        <w:rPr>
+          <w:rFonts w:cs="B Nazanin"/>
+          <w:sz w:val="28"/>
+          <w:szCs w:val="28"/>
+          <w:lang w:bidi="fa-IR"/>
+        </w:rPr>
+        <w:object w:dxaOrig="9360" w:dyaOrig="12735" w14:anchorId="4D3372DC">
+          <v:shape id="_x0000_i1227" type="#_x0000_t75" style="width:468pt;height:637pt" o:ole="">
+            <v:imagedata r:id="rId54" o:title=""/>
+          </v:shape>
+          <o:OLEObject Type="Embed" ProgID="Word.Document.12" ShapeID="_x0000_i1227" DrawAspect="Content" ObjectID="_1785149475" r:id="rId55">
+            <o:FieldCodes>\s</o:FieldCodes>
+          </o:OLEObject>
+        </w:object>
       </w:r>
     </w:p>
     <w:sectPr>
-      <w:headerReference w:type="default" r:id="rId9"/>
-      <w:footerReference w:type="default" r:id="rId10"/>
+      <w:headerReference w:type="default" r:id="rId56"/>
+      <w:footerReference w:type="default" r:id="rId57"/>
       <w:pgSz w:w="12240" w:h="15840"/>
       <w:pgMar w:top="1440" w:right="1440" w:bottom="1440" w:left="1440" w:header="720" w:footer="720" w:gutter="0"/>
       <w:cols w:space="720"/>
@@ -2195,7 +4905,7 @@
       <w:bidi/>
       <w:jc w:val="center"/>
       <w:rPr>
-        <w:rFonts w:cs="B Titr" w:hint="cs"/>
+        <w:rFonts w:cs="B Titr"/>
         <w:sz w:val="36"/>
         <w:szCs w:val="36"/>
         <w:rtl/>
@@ -3027,4 +5737,16 @@
     </a:ext>
   </a:extLst>
 </a:theme>
+</file>
+
+<file path=customXml/item1.xml><?xml version="1.0" encoding="utf-8"?>
+<b:Sources xmlns:b="http://schemas.openxmlformats.org/officeDocument/2006/bibliography" xmlns="http://schemas.openxmlformats.org/officeDocument/2006/bibliography" SelectedStyle="\APASixthEditionOfficeOnline.xsl" StyleName="APA" Version="6"/>
+</file>
+
+<file path=customXml/itemProps1.xml><?xml version="1.0" encoding="utf-8"?>
+<ds:datastoreItem xmlns:ds="http://schemas.openxmlformats.org/officeDocument/2006/customXml" ds:itemID="{FE80A328-D345-465B-B293-864D97ACDB98}">
+  <ds:schemaRefs>
+    <ds:schemaRef ds:uri="http://schemas.openxmlformats.org/officeDocument/2006/bibliography"/>
+  </ds:schemaRefs>
+</ds:datastoreItem>
 </file>
</xml_diff>